<commit_message>
Addressing Istallation Guide issues (#1320)
Addressed the bugs: CBOE-8141, 8226, 7934, 7766, 8272, 7333
</commit_message>
<xml_diff>
--- a/subprojects/CBOE 18.1 Hardware Software Guide.docx
+++ b/subprojects/CBOE 18.1 Hardware Software Guide.docx
@@ -609,8 +609,10 @@
                 <w:rFonts w:ascii="Century Gothic" w:hAnsi="Century Gothic" w:cs="Arial"/>
                 <w:szCs w:val="20"/>
               </w:rPr>
-              <w:t>October 23</w:t>
-            </w:r>
+              <w:t>November 09</w:t>
+            </w:r>
+            <w:bookmarkStart w:id="3" w:name="_GoBack"/>
+            <w:bookmarkEnd w:id="3"/>
             <w:r>
               <w:rPr>
                 <w:rFonts w:ascii="Century Gothic" w:hAnsi="Century Gothic" w:cs="Arial"/>
@@ -672,7 +674,7 @@
           <w:szCs w:val="28"/>
         </w:rPr>
       </w:pPr>
-      <w:bookmarkStart w:id="3" w:name="_Toc283054772"/>
+      <w:bookmarkStart w:id="4" w:name="_Toc283054772"/>
       <w:bookmarkEnd w:id="0"/>
       <w:bookmarkEnd w:id="1"/>
       <w:bookmarkEnd w:id="2"/>
@@ -700,7 +702,7 @@
         </w:rPr>
         <w:t>Contents</w:t>
       </w:r>
-      <w:bookmarkEnd w:id="3"/>
+      <w:bookmarkEnd w:id="4"/>
     </w:p>
     <w:p>
       <w:pPr>
@@ -1597,7 +1599,7 @@
           <w:szCs w:val="28"/>
         </w:rPr>
       </w:pPr>
-      <w:bookmarkStart w:id="4" w:name="_Toc510798430"/>
+      <w:bookmarkStart w:id="5" w:name="_Toc510798430"/>
       <w:r>
         <w:rPr>
           <w:rFonts w:ascii="Arial Narrow" w:hAnsi="Arial Narrow" w:cs="Arial"/>
@@ -1606,7 +1608,7 @@
         <w:lastRenderedPageBreak/>
         <w:t>Introduction</w:t>
       </w:r>
-      <w:bookmarkEnd w:id="4"/>
+      <w:bookmarkEnd w:id="5"/>
     </w:p>
     <w:p>
       <w:pPr>
@@ -1875,8 +1877,8 @@
           <w:szCs w:val="28"/>
         </w:rPr>
       </w:pPr>
-      <w:bookmarkStart w:id="5" w:name="_Toc283054774"/>
-      <w:bookmarkStart w:id="6" w:name="_Toc510798431"/>
+      <w:bookmarkStart w:id="6" w:name="_Toc283054774"/>
+      <w:bookmarkStart w:id="7" w:name="_Toc510798431"/>
       <w:r>
         <w:rPr>
           <w:rFonts w:ascii="Arial Narrow" w:hAnsi="Arial Narrow" w:cs="Arial"/>
@@ -1884,8 +1886,8 @@
         </w:rPr>
         <w:t>Hardware Requirements</w:t>
       </w:r>
-      <w:bookmarkEnd w:id="5"/>
       <w:bookmarkEnd w:id="6"/>
+      <w:bookmarkEnd w:id="7"/>
     </w:p>
     <w:p>
       <w:pPr>
@@ -1913,8 +1915,8 @@
           <w:szCs w:val="26"/>
         </w:rPr>
       </w:pPr>
-      <w:bookmarkStart w:id="7" w:name="_Toc283054775"/>
-      <w:bookmarkStart w:id="8" w:name="_Toc510798432"/>
+      <w:bookmarkStart w:id="8" w:name="_Toc283054775"/>
+      <w:bookmarkStart w:id="9" w:name="_Toc510798432"/>
       <w:r>
         <w:rPr>
           <w:rFonts w:ascii="Arial Narrow" w:hAnsi="Arial Narrow" w:cs="Arial"/>
@@ -1923,8 +1925,8 @@
         </w:rPr>
         <w:t>Database Server Hardware Requirements</w:t>
       </w:r>
-      <w:bookmarkEnd w:id="7"/>
       <w:bookmarkEnd w:id="8"/>
+      <w:bookmarkEnd w:id="9"/>
     </w:p>
     <w:tbl>
       <w:tblPr>
@@ -2270,8 +2272,8 @@
           <w:szCs w:val="26"/>
         </w:rPr>
       </w:pPr>
-      <w:bookmarkStart w:id="9" w:name="_Toc283054776"/>
-      <w:bookmarkStart w:id="10" w:name="_Toc510798433"/>
+      <w:bookmarkStart w:id="10" w:name="_Toc283054776"/>
+      <w:bookmarkStart w:id="11" w:name="_Toc510798433"/>
       <w:r>
         <w:rPr>
           <w:rFonts w:ascii="Arial Narrow" w:hAnsi="Arial Narrow" w:cs="Arial"/>
@@ -2296,8 +2298,8 @@
         </w:rPr>
         <w:t>server (Middle Tier) Hardware Requirements</w:t>
       </w:r>
-      <w:bookmarkEnd w:id="9"/>
       <w:bookmarkEnd w:id="10"/>
+      <w:bookmarkEnd w:id="11"/>
     </w:p>
     <w:tbl>
       <w:tblPr>
@@ -2712,8 +2714,8 @@
           <w:szCs w:val="26"/>
         </w:rPr>
       </w:pPr>
-      <w:bookmarkStart w:id="11" w:name="_Toc283054777"/>
-      <w:bookmarkStart w:id="12" w:name="_Toc510798434"/>
+      <w:bookmarkStart w:id="12" w:name="_Toc283054777"/>
+      <w:bookmarkStart w:id="13" w:name="_Toc510798434"/>
       <w:r>
         <w:rPr>
           <w:rFonts w:ascii="Arial Narrow" w:hAnsi="Arial Narrow" w:cs="Arial"/>
@@ -2722,8 +2724,8 @@
         </w:rPr>
         <w:t>Client Hardware Requirements</w:t>
       </w:r>
-      <w:bookmarkEnd w:id="11"/>
       <w:bookmarkEnd w:id="12"/>
+      <w:bookmarkEnd w:id="13"/>
     </w:p>
     <w:tbl>
       <w:tblPr>
@@ -3080,7 +3082,7 @@
       </w:tr>
     </w:tbl>
     <w:p>
-      <w:bookmarkStart w:id="13" w:name="_Toc283054778"/>
+      <w:bookmarkStart w:id="14" w:name="_Toc283054778"/>
     </w:p>
     <w:p>
       <w:pPr>
@@ -3112,7 +3114,7 @@
           <w:szCs w:val="28"/>
         </w:rPr>
       </w:pPr>
-      <w:bookmarkStart w:id="14" w:name="_Toc510798435"/>
+      <w:bookmarkStart w:id="15" w:name="_Toc510798435"/>
       <w:r>
         <w:rPr>
           <w:rFonts w:ascii="Arial Narrow" w:hAnsi="Arial Narrow" w:cs="Arial"/>
@@ -3121,9 +3123,9 @@
         <w:lastRenderedPageBreak/>
         <w:t>Software Requirements</w:t>
       </w:r>
-      <w:bookmarkStart w:id="15" w:name="_Toc283054779"/>
-      <w:bookmarkEnd w:id="13"/>
+      <w:bookmarkStart w:id="16" w:name="_Toc283054779"/>
       <w:bookmarkEnd w:id="14"/>
+      <w:bookmarkEnd w:id="15"/>
     </w:p>
     <w:p>
       <w:pPr>
@@ -3151,7 +3153,7 @@
           <w:szCs w:val="26"/>
         </w:rPr>
       </w:pPr>
-      <w:bookmarkStart w:id="16" w:name="_Toc510798436"/>
+      <w:bookmarkStart w:id="17" w:name="_Toc510798436"/>
       <w:r>
         <w:rPr>
           <w:rFonts w:ascii="Arial Narrow" w:hAnsi="Arial Narrow" w:cs="Arial"/>
@@ -3160,7 +3162,7 @@
         </w:rPr>
         <w:t>Required Software for Database</w:t>
       </w:r>
-      <w:bookmarkEnd w:id="15"/>
+      <w:bookmarkEnd w:id="16"/>
       <w:r>
         <w:rPr>
           <w:rFonts w:ascii="Arial Narrow" w:hAnsi="Arial Narrow" w:cs="Arial"/>
@@ -3169,7 +3171,7 @@
         </w:rPr>
         <w:t xml:space="preserve"> Server</w:t>
       </w:r>
-      <w:bookmarkEnd w:id="16"/>
+      <w:bookmarkEnd w:id="17"/>
     </w:p>
     <w:tbl>
       <w:tblPr>
@@ -4529,8 +4531,8 @@
           <w:szCs w:val="26"/>
         </w:rPr>
       </w:pPr>
-      <w:bookmarkStart w:id="17" w:name="_Toc283054780"/>
-      <w:bookmarkStart w:id="18" w:name="_Toc510798437"/>
+      <w:bookmarkStart w:id="18" w:name="_Toc283054780"/>
+      <w:bookmarkStart w:id="19" w:name="_Toc510798437"/>
       <w:r>
         <w:rPr>
           <w:rFonts w:ascii="Arial Narrow" w:hAnsi="Arial Narrow" w:cs="Arial"/>
@@ -4555,8 +4557,8 @@
         </w:rPr>
         <w:t>Tier)</w:t>
       </w:r>
-      <w:bookmarkEnd w:id="17"/>
       <w:bookmarkEnd w:id="18"/>
+      <w:bookmarkEnd w:id="19"/>
     </w:p>
     <w:tbl>
       <w:tblPr>
@@ -5774,6 +5776,43 @@
                 <w:rFonts w:eastAsia="Times New Roman" w:cs="Arial"/>
                 <w:b/>
                 <w:i/>
+                <w:szCs w:val="20"/>
+              </w:rPr>
+              <w:t>Note</w:t>
+            </w:r>
+            <w:r>
+              <w:rPr>
+                <w:rFonts w:eastAsia="Times New Roman" w:cs="Arial"/>
+                <w:i/>
+                <w:szCs w:val="20"/>
+              </w:rPr>
+              <w:t xml:space="preserve">: </w:t>
+            </w:r>
+            <w:r>
+              <w:rPr>
+                <w:rFonts w:eastAsia="Times New Roman" w:cs="Arial"/>
+                <w:i/>
+                <w:iCs/>
+                <w:color w:val="000000"/>
+                <w:szCs w:val="20"/>
+              </w:rPr>
+              <w:t>To install Cartridge from middle-tier, 64-bit Oracle Client is needed.</w:t>
+            </w:r>
+          </w:p>
+          <w:p>
+            <w:pPr>
+              <w:spacing w:before="120" w:after="60" w:line="23" w:lineRule="atLeast"/>
+              <w:rPr>
+                <w:rFonts w:eastAsia="Times New Roman" w:cs="Arial"/>
+                <w:i/>
+                <w:szCs w:val="20"/>
+              </w:rPr>
+            </w:pPr>
+            <w:r>
+              <w:rPr>
+                <w:rFonts w:eastAsia="Times New Roman" w:cs="Arial"/>
+                <w:b/>
+                <w:i/>
                 <w:color w:val="000000" w:themeColor="text1"/>
                 <w:szCs w:val="20"/>
               </w:rPr>
@@ -5963,7 +6002,7 @@
                 <w:rFonts w:eastAsia="Times New Roman" w:cs="Arial"/>
                 <w:szCs w:val="20"/>
               </w:rPr>
-              <w:t xml:space="preserve">Oracle Data Access Components (ODAC) includes </w:t>
+              <w:t xml:space="preserve">Oracle Data Access </w:t>
             </w:r>
             <w:r>
               <w:rPr>
@@ -5971,7 +6010,7 @@
                 <w:szCs w:val="20"/>
               </w:rPr>
               <w:lastRenderedPageBreak/>
-              <w:t xml:space="preserve">OLEDB Provider and Oracle Data Provider </w:t>
+              <w:t xml:space="preserve">Components (ODAC) includes OLEDB Provider and Oracle Data Provider </w:t>
             </w:r>
             <w:r>
               <w:rPr>
@@ -6042,6 +6081,7 @@
                 <w:i/>
                 <w:szCs w:val="20"/>
               </w:rPr>
+              <w:lastRenderedPageBreak/>
               <w:t>Note</w:t>
             </w:r>
             <w:r>
@@ -6050,16 +6090,7 @@
                 <w:i/>
                 <w:szCs w:val="20"/>
               </w:rPr>
-              <w:t xml:space="preserve">: ODAC needs to be installed with ODT (Oracle Developer Tools) component to avoid errors in search </w:t>
-            </w:r>
-            <w:r>
-              <w:rPr>
-                <w:rFonts w:eastAsia="Times New Roman" w:cs="Arial"/>
-                <w:i/>
-                <w:szCs w:val="20"/>
-              </w:rPr>
-              <w:lastRenderedPageBreak/>
-              <w:t>registration and system setting pages in Registration.</w:t>
+              <w:t>: ODAC needs to be installed with ODT (Oracle Developer Tools) component to avoid errors in search registration and system setting pages in Registration.</w:t>
             </w:r>
           </w:p>
         </w:tc>
@@ -6096,6 +6127,7 @@
                 <w:rFonts w:eastAsia="Times New Roman" w:cs="Arial"/>
                 <w:szCs w:val="20"/>
               </w:rPr>
+              <w:lastRenderedPageBreak/>
               <w:t xml:space="preserve">11.2.0.3.20 (32-bit) </w:t>
             </w:r>
           </w:p>
@@ -6869,7 +6901,7 @@
           <w:szCs w:val="20"/>
         </w:rPr>
       </w:pPr>
-      <w:bookmarkStart w:id="19" w:name="_Toc283054781"/>
+      <w:bookmarkStart w:id="20" w:name="_Toc283054781"/>
       <w:r>
         <w:rPr>
           <w:rFonts w:cs="Arial"/>
@@ -7029,7 +7061,7 @@
           <w:szCs w:val="26"/>
         </w:rPr>
       </w:pPr>
-      <w:bookmarkStart w:id="20" w:name="_Toc510798438"/>
+      <w:bookmarkStart w:id="21" w:name="_Toc510798438"/>
       <w:r>
         <w:rPr>
           <w:rFonts w:ascii="Arial Narrow" w:hAnsi="Arial Narrow" w:cs="Arial"/>
@@ -7038,8 +7070,8 @@
         </w:rPr>
         <w:t>Required Software for Client</w:t>
       </w:r>
-      <w:bookmarkEnd w:id="19"/>
       <w:bookmarkEnd w:id="20"/>
+      <w:bookmarkEnd w:id="21"/>
     </w:p>
     <w:tbl>
       <w:tblPr>
@@ -7571,6 +7603,7 @@
                 <w:rFonts w:cs="Arial"/>
                 <w:szCs w:val="20"/>
               </w:rPr>
+              <w:lastRenderedPageBreak/>
               <w:t>OS - Supported Languages</w:t>
             </w:r>
           </w:p>
@@ -7609,7 +7642,6 @@
                 <w:rFonts w:eastAsia="Times New Roman" w:cs="Arial"/>
                 <w:szCs w:val="20"/>
               </w:rPr>
-              <w:lastRenderedPageBreak/>
               <w:t xml:space="preserve">English </w:t>
             </w:r>
             <w:r>
@@ -7699,7 +7731,6 @@
                 <w:rFonts w:eastAsia="Times New Roman" w:cs="Arial"/>
                 <w:szCs w:val="20"/>
               </w:rPr>
-              <w:lastRenderedPageBreak/>
               <w:t>French</w:t>
             </w:r>
           </w:p>
@@ -7727,7 +7758,6 @@
                 <w:rFonts w:cs="Arial"/>
                 <w:szCs w:val="20"/>
               </w:rPr>
-              <w:lastRenderedPageBreak/>
               <w:t>.</w:t>
             </w:r>
             <w:r>
@@ -8806,7 +8836,7 @@
           <w:szCs w:val="48"/>
         </w:rPr>
       </w:pPr>
-      <w:bookmarkStart w:id="21" w:name="_Toc370819834"/>
+      <w:bookmarkStart w:id="22" w:name="_Toc370819834"/>
     </w:p>
     <w:p>
       <w:pPr>
@@ -8846,8 +8876,6 @@
           <w:szCs w:val="48"/>
         </w:rPr>
       </w:pPr>
-      <w:bookmarkStart w:id="22" w:name="_GoBack"/>
-      <w:bookmarkEnd w:id="22"/>
     </w:p>
     <w:p>
       <w:pPr>
@@ -8867,7 +8895,7 @@
         </w:rPr>
         <w:t>Technical Support</w:t>
       </w:r>
-      <w:bookmarkEnd w:id="21"/>
+      <w:bookmarkEnd w:id="22"/>
       <w:bookmarkEnd w:id="23"/>
     </w:p>
     <w:p>
@@ -9229,7 +9257,7 @@
                               <w:sz w:val="18"/>
                               <w:szCs w:val="18"/>
                             </w:rPr>
-                            <w:t>4</w:t>
+                            <w:t>2</w:t>
                           </w:r>
                           <w:r>
                             <w:rPr>
@@ -9278,7 +9306,7 @@
                               <w:sz w:val="18"/>
                               <w:szCs w:val="18"/>
                             </w:rPr>
-                            <w:t>7</w:t>
+                            <w:t>8</w:t>
                           </w:r>
                           <w:r>
                             <w:rPr>
@@ -9362,7 +9390,7 @@
                         <w:sz w:val="18"/>
                         <w:szCs w:val="18"/>
                       </w:rPr>
-                      <w:t>4</w:t>
+                      <w:t>2</w:t>
                     </w:r>
                     <w:r>
                       <w:rPr>
@@ -9411,7 +9439,7 @@
                         <w:sz w:val="18"/>
                         <w:szCs w:val="18"/>
                       </w:rPr>
-                      <w:t>7</w:t>
+                      <w:t>8</w:t>
                     </w:r>
                     <w:r>
                       <w:rPr>
@@ -14717,7 +14745,7 @@
 </file>
 
 <file path=customXml/itemProps1.xml><?xml version="1.0" encoding="utf-8"?>
-<ds:datastoreItem xmlns:ds="http://schemas.openxmlformats.org/officeDocument/2006/customXml" ds:itemID="{8E78AB27-901E-405C-B85A-2CAA2769FD8D}">
+<ds:datastoreItem xmlns:ds="http://schemas.openxmlformats.org/officeDocument/2006/customXml" ds:itemID="{8ABC3A02-E175-4043-A643-00C254C30C74}">
   <ds:schemaRefs>
     <ds:schemaRef ds:uri="http://schemas.openxmlformats.org/officeDocument/2006/bibliography"/>
   </ds:schemaRefs>

</xml_diff>

<commit_message>
Cboe 8345 doc update (#1365)
* Latest Help: CBOE-8345, CBOE-8322, CBOE-8347

CBOE-8345: CBOE18.1 Admin guide review
CBOE-8347: Web Registration Admin Guide is not available in COEManager home page
CBOE-8322: Doc-RN- "Manage Data Properties" page fails to show the updated text length values

* Latest docs
</commit_message>
<xml_diff>
--- a/subprojects/CBOE 18.1 Hardware Software Guide.docx
+++ b/subprojects/CBOE 18.1 Hardware Software Guide.docx
@@ -2,132 +2,6 @@
 <file path=word/document.xml><?xml version="1.0" encoding="utf-8"?>
 <w:document xmlns:wpc="http://schemas.microsoft.com/office/word/2010/wordprocessingCanvas" xmlns:mc="http://schemas.openxmlformats.org/markup-compatibility/2006" xmlns:o="urn:schemas-microsoft-com:office:office" xmlns:r="http://schemas.openxmlformats.org/officeDocument/2006/relationships" xmlns:m="http://schemas.openxmlformats.org/officeDocument/2006/math" xmlns:v="urn:schemas-microsoft-com:vml" xmlns:wp14="http://schemas.microsoft.com/office/word/2010/wordprocessingDrawing" xmlns:wp="http://schemas.openxmlformats.org/drawingml/2006/wordprocessingDrawing" xmlns:w10="urn:schemas-microsoft-com:office:word" xmlns:w="http://schemas.openxmlformats.org/wordprocessingml/2006/main" xmlns:w14="http://schemas.microsoft.com/office/word/2010/wordml" xmlns:w15="http://schemas.microsoft.com/office/word/2012/wordml" xmlns:wpg="http://schemas.microsoft.com/office/word/2010/wordprocessingGroup" xmlns:wpi="http://schemas.microsoft.com/office/word/2010/wordprocessingInk" xmlns:wne="http://schemas.microsoft.com/office/word/2006/wordml" xmlns:wps="http://schemas.microsoft.com/office/word/2010/wordprocessingShape" mc:Ignorable="w14 w15 wp14">
   <w:body>
-    <w:tbl>
-      <w:tblPr>
-        <w:tblStyle w:val="TableGrid"/>
-        <w:tblpPr w:leftFromText="181" w:rightFromText="181" w:vertAnchor="page" w:horzAnchor="margin" w:tblpXSpec="right" w:tblpYSpec="center"/>
-        <w:tblOverlap w:val="never"/>
-        <w:tblW w:w="5000" w:type="pct"/>
-        <w:tblBorders>
-          <w:top w:val="none" w:sz="0" w:space="0" w:color="auto"/>
-          <w:left w:val="none" w:sz="0" w:space="0" w:color="auto"/>
-          <w:bottom w:val="none" w:sz="0" w:space="0" w:color="auto"/>
-          <w:right w:val="none" w:sz="0" w:space="0" w:color="auto"/>
-          <w:insideH w:val="none" w:sz="0" w:space="0" w:color="auto"/>
-          <w:insideV w:val="none" w:sz="0" w:space="0" w:color="auto"/>
-        </w:tblBorders>
-        <w:tblLook w:val="04A0" w:firstRow="1" w:lastRow="0" w:firstColumn="1" w:lastColumn="0" w:noHBand="0" w:noVBand="1"/>
-      </w:tblPr>
-      <w:tblGrid>
-        <w:gridCol w:w="9911"/>
-      </w:tblGrid>
-      <w:tr>
-        <w:tc>
-          <w:tcPr>
-            <w:tcW w:w="5000" w:type="pct"/>
-          </w:tcPr>
-          <w:p>
-            <w:pPr>
-              <w:jc w:val="right"/>
-              <w:rPr>
-                <w:rFonts w:ascii="Century Gothic" w:hAnsi="Century Gothic" w:cs="Arial"/>
-                <w:bCs/>
-                <w:color w:val="646464"/>
-                <w:szCs w:val="20"/>
-              </w:rPr>
-            </w:pPr>
-            <w:r>
-              <w:rPr>
-                <w:rFonts w:ascii="Century Gothic" w:hAnsi="Century Gothic" w:cs="Arial"/>
-                <w:bCs/>
-                <w:color w:val="000000" w:themeColor="text1"/>
-                <w:szCs w:val="20"/>
-              </w:rPr>
-              <w:t>PerkinElmer</w:t>
-            </w:r>
-          </w:p>
-        </w:tc>
-      </w:tr>
-      <w:tr>
-        <w:tc>
-          <w:tcPr>
-            <w:tcW w:w="5000" w:type="pct"/>
-          </w:tcPr>
-          <w:p>
-            <w:pPr>
-              <w:spacing w:after="240"/>
-              <w:jc w:val="right"/>
-              <w:rPr>
-                <w:rFonts w:ascii="Century Gothic" w:hAnsi="Century Gothic" w:cs="Arial"/>
-                <w:bCs/>
-                <w:color w:val="0055A6"/>
-                <w:sz w:val="44"/>
-                <w:szCs w:val="44"/>
-              </w:rPr>
-            </w:pPr>
-            <w:r>
-              <w:rPr>
-                <w:rFonts w:ascii="Century Gothic" w:hAnsi="Century Gothic" w:cs="Arial"/>
-                <w:bCs/>
-                <w:color w:val="0055A6"/>
-                <w:sz w:val="44"/>
-                <w:szCs w:val="44"/>
-              </w:rPr>
-              <w:t>ChemBioOffice Enterprise 1</w:t>
-            </w:r>
-            <w:r>
-              <w:rPr>
-                <w:rFonts w:ascii="Century Gothic" w:hAnsi="Century Gothic" w:cs="Arial"/>
-                <w:bCs/>
-                <w:color w:val="0055A6"/>
-                <w:sz w:val="44"/>
-                <w:szCs w:val="44"/>
-              </w:rPr>
-              <w:t>8.1</w:t>
-            </w:r>
-          </w:p>
-        </w:tc>
-      </w:tr>
-      <w:tr>
-        <w:tc>
-          <w:tcPr>
-            <w:tcW w:w="5000" w:type="pct"/>
-          </w:tcPr>
-          <w:p>
-            <w:pPr>
-              <w:jc w:val="right"/>
-              <w:rPr>
-                <w:rFonts w:ascii="Century Gothic" w:hAnsi="Century Gothic" w:cs="Arial"/>
-                <w:bCs/>
-                <w:color w:val="646464"/>
-                <w:sz w:val="26"/>
-                <w:szCs w:val="26"/>
-              </w:rPr>
-            </w:pPr>
-            <w:r>
-              <w:rPr>
-                <w:rFonts w:ascii="Century Gothic" w:hAnsi="Century Gothic" w:cs="Arial"/>
-                <w:bCs/>
-                <w:color w:val="646464"/>
-                <w:sz w:val="26"/>
-                <w:szCs w:val="26"/>
-              </w:rPr>
-              <w:t>Hardware and Software</w:t>
-            </w:r>
-            <w:r>
-              <w:rPr>
-                <w:rFonts w:ascii="Century Gothic" w:hAnsi="Century Gothic" w:cs="Arial"/>
-                <w:bCs/>
-                <w:color w:val="646464"/>
-                <w:sz w:val="26"/>
-                <w:szCs w:val="26"/>
-              </w:rPr>
-              <w:t xml:space="preserve"> Guide</w:t>
-            </w:r>
-          </w:p>
-        </w:tc>
-      </w:tr>
-    </w:tbl>
     <w:p>
       <w:pPr>
         <w:rPr>
@@ -341,6 +215,92 @@
         </w:rPr>
       </w:pPr>
     </w:p>
+    <w:tbl>
+      <w:tblPr>
+        <w:tblpPr w:leftFromText="180" w:rightFromText="180" w:vertAnchor="text" w:horzAnchor="margin" w:tblpXSpec="right" w:tblpY="225"/>
+        <w:tblW w:w="5637" w:type="dxa"/>
+        <w:tblBorders>
+          <w:top w:val="single" w:sz="12" w:space="0" w:color="0055A6"/>
+          <w:bottom w:val="single" w:sz="12" w:space="0" w:color="0055A6"/>
+          <w:insideH w:val="single" w:sz="12" w:space="0" w:color="0055A6"/>
+          <w:insideV w:val="single" w:sz="4" w:space="0" w:color="0055A6"/>
+        </w:tblBorders>
+        <w:tblLook w:val="04A0" w:firstRow="1" w:lastRow="0" w:firstColumn="1" w:lastColumn="0" w:noHBand="0" w:noVBand="1"/>
+      </w:tblPr>
+      <w:tblGrid>
+        <w:gridCol w:w="5637"/>
+      </w:tblGrid>
+      <w:tr>
+        <w:tc>
+          <w:tcPr>
+            <w:tcW w:w="5637" w:type="dxa"/>
+          </w:tcPr>
+          <w:p>
+            <w:pPr>
+              <w:spacing w:before="240"/>
+              <w:jc w:val="right"/>
+              <w:rPr>
+                <w:rFonts w:cs="Arial"/>
+                <w:b/>
+                <w:color w:val="646464"/>
+                <w:sz w:val="36"/>
+                <w:szCs w:val="36"/>
+              </w:rPr>
+            </w:pPr>
+            <w:r>
+              <w:rPr>
+                <w:rFonts w:cs="Arial"/>
+                <w:b/>
+                <w:color w:val="646464"/>
+                <w:sz w:val="36"/>
+                <w:szCs w:val="36"/>
+              </w:rPr>
+              <w:t>ChemBioOffice Enterprise 18.1</w:t>
+            </w:r>
+          </w:p>
+        </w:tc>
+      </w:tr>
+      <w:tr>
+        <w:tc>
+          <w:tcPr>
+            <w:tcW w:w="5637" w:type="dxa"/>
+          </w:tcPr>
+          <w:p>
+            <w:pPr>
+              <w:spacing w:before="240"/>
+              <w:jc w:val="right"/>
+              <w:rPr>
+                <w:rFonts w:cs="Arial"/>
+                <w:b/>
+                <w:color w:val="000000"/>
+                <w:sz w:val="32"/>
+                <w:szCs w:val="32"/>
+              </w:rPr>
+            </w:pPr>
+            <w:r>
+              <w:rPr>
+                <w:rFonts w:cs="Arial"/>
+                <w:b/>
+                <w:color w:val="000000"/>
+                <w:sz w:val="32"/>
+                <w:szCs w:val="32"/>
+              </w:rPr>
+              <w:t>Hardware and Software</w:t>
+            </w:r>
+            <w:r>
+              <w:rPr>
+                <w:rFonts w:cs="Arial"/>
+                <w:b/>
+                <w:color w:val="000000"/>
+                <w:sz w:val="32"/>
+                <w:szCs w:val="32"/>
+              </w:rPr>
+              <w:t xml:space="preserve"> Guide</w:t>
+            </w:r>
+          </w:p>
+        </w:tc>
+      </w:tr>
+    </w:tbl>
     <w:p>
       <w:pPr>
         <w:jc w:val="center"/>
@@ -487,6 +447,94 @@
           <w:rFonts w:cs="Arial"/>
         </w:rPr>
       </w:pPr>
+    </w:p>
+    <w:tbl>
+      <w:tblPr>
+        <w:tblpPr w:leftFromText="180" w:rightFromText="180" w:vertAnchor="text" w:horzAnchor="margin" w:tblpY="1891"/>
+        <w:tblW w:w="0" w:type="auto"/>
+        <w:tblBorders>
+          <w:top w:val="single" w:sz="4" w:space="0" w:color="0055A6"/>
+          <w:bottom w:val="single" w:sz="4" w:space="0" w:color="0055A6"/>
+          <w:insideH w:val="single" w:sz="4" w:space="0" w:color="0055A6"/>
+        </w:tblBorders>
+        <w:tblLook w:val="04A0" w:firstRow="1" w:lastRow="0" w:firstColumn="1" w:lastColumn="0" w:noHBand="0" w:noVBand="1"/>
+      </w:tblPr>
+      <w:tblGrid>
+        <w:gridCol w:w="1526"/>
+        <w:gridCol w:w="1984"/>
+      </w:tblGrid>
+      <w:tr>
+        <w:trPr>
+          <w:trHeight w:val="427"/>
+        </w:trPr>
+        <w:tc>
+          <w:tcPr>
+            <w:tcW w:w="1526" w:type="dxa"/>
+            <w:vAlign w:val="center"/>
+          </w:tcPr>
+          <w:p>
+            <w:pPr>
+              <w:ind w:right="-108"/>
+              <w:rPr>
+                <w:rFonts w:cs="Arial"/>
+                <w:b/>
+                <w:szCs w:val="20"/>
+              </w:rPr>
+            </w:pPr>
+            <w:r>
+              <w:rPr>
+                <w:rFonts w:cs="Arial"/>
+                <w:b/>
+                <w:szCs w:val="20"/>
+              </w:rPr>
+              <w:t>Last Updated:</w:t>
+            </w:r>
+          </w:p>
+        </w:tc>
+        <w:tc>
+          <w:tcPr>
+            <w:tcW w:w="1984" w:type="dxa"/>
+            <w:vAlign w:val="center"/>
+          </w:tcPr>
+          <w:p>
+            <w:pPr>
+              <w:ind w:left="-108"/>
+              <w:rPr>
+                <w:rFonts w:cs="Arial"/>
+                <w:szCs w:val="20"/>
+              </w:rPr>
+            </w:pPr>
+            <w:r>
+              <w:rPr>
+                <w:rFonts w:cs="Arial"/>
+                <w:szCs w:val="20"/>
+              </w:rPr>
+              <w:t xml:space="preserve">November </w:t>
+            </w:r>
+            <w:r>
+              <w:rPr>
+                <w:rFonts w:cs="Arial"/>
+                <w:szCs w:val="20"/>
+              </w:rPr>
+              <w:t>30</w:t>
+            </w:r>
+            <w:r>
+              <w:rPr>
+                <w:rFonts w:cs="Arial"/>
+                <w:szCs w:val="20"/>
+              </w:rPr>
+              <w:t>, 2018</w:t>
+            </w:r>
+          </w:p>
+        </w:tc>
+      </w:tr>
+    </w:tbl>
+    <w:p>
+      <w:pPr>
+        <w:rPr>
+          <w:rFonts w:cs="Arial"/>
+        </w:rPr>
+      </w:pPr>
       <w:r>
         <w:rPr>
           <w:rFonts w:cs="Arial"/>
@@ -497,10 +545,10 @@
           <wp:anchor distT="0" distB="0" distL="114300" distR="114300" simplePos="0" relativeHeight="251657728" behindDoc="0" locked="0" layoutInCell="1" allowOverlap="1" wp14:anchorId="659A358C" wp14:editId="68052488">
             <wp:simplePos x="0" y="0"/>
             <wp:positionH relativeFrom="column">
-              <wp:posOffset>5000625</wp:posOffset>
+              <wp:posOffset>4819650</wp:posOffset>
             </wp:positionH>
             <wp:positionV relativeFrom="paragraph">
-              <wp:posOffset>8255</wp:posOffset>
+              <wp:posOffset>833755</wp:posOffset>
             </wp:positionV>
             <wp:extent cx="1331595" cy="723900"/>
             <wp:effectExtent l="0" t="0" r="0" b="0"/>
@@ -547,89 +595,6 @@
           </wp:anchor>
         </w:drawing>
       </w:r>
-    </w:p>
-    <w:tbl>
-      <w:tblPr>
-        <w:tblpPr w:leftFromText="180" w:rightFromText="180" w:vertAnchor="text" w:horzAnchor="margin" w:tblpY="571"/>
-        <w:tblW w:w="0" w:type="auto"/>
-        <w:tblBorders>
-          <w:top w:val="single" w:sz="4" w:space="0" w:color="0055A6"/>
-          <w:bottom w:val="single" w:sz="4" w:space="0" w:color="0055A6"/>
-          <w:insideH w:val="single" w:sz="4" w:space="0" w:color="0055A6"/>
-        </w:tblBorders>
-        <w:tblLook w:val="04A0" w:firstRow="1" w:lastRow="0" w:firstColumn="1" w:lastColumn="0" w:noHBand="0" w:noVBand="1"/>
-      </w:tblPr>
-      <w:tblGrid>
-        <w:gridCol w:w="1526"/>
-        <w:gridCol w:w="1984"/>
-      </w:tblGrid>
-      <w:tr>
-        <w:trPr>
-          <w:trHeight w:val="427"/>
-        </w:trPr>
-        <w:tc>
-          <w:tcPr>
-            <w:tcW w:w="1526" w:type="dxa"/>
-            <w:vAlign w:val="center"/>
-          </w:tcPr>
-          <w:p>
-            <w:pPr>
-              <w:ind w:right="-108"/>
-              <w:rPr>
-                <w:rFonts w:ascii="Century Gothic" w:hAnsi="Century Gothic" w:cs="Arial"/>
-                <w:b/>
-                <w:szCs w:val="20"/>
-              </w:rPr>
-            </w:pPr>
-            <w:r>
-              <w:rPr>
-                <w:rFonts w:ascii="Century Gothic" w:hAnsi="Century Gothic" w:cs="Arial"/>
-                <w:b/>
-                <w:szCs w:val="20"/>
-              </w:rPr>
-              <w:t>Last Updated:</w:t>
-            </w:r>
-          </w:p>
-        </w:tc>
-        <w:tc>
-          <w:tcPr>
-            <w:tcW w:w="1984" w:type="dxa"/>
-            <w:vAlign w:val="center"/>
-          </w:tcPr>
-          <w:p>
-            <w:pPr>
-              <w:ind w:left="-108"/>
-              <w:rPr>
-                <w:rFonts w:ascii="Century Gothic" w:hAnsi="Century Gothic" w:cs="Arial"/>
-                <w:szCs w:val="20"/>
-              </w:rPr>
-            </w:pPr>
-            <w:r>
-              <w:rPr>
-                <w:rFonts w:ascii="Century Gothic" w:hAnsi="Century Gothic" w:cs="Arial"/>
-                <w:szCs w:val="20"/>
-              </w:rPr>
-              <w:t>November 09</w:t>
-            </w:r>
-            <w:bookmarkStart w:id="3" w:name="_GoBack"/>
-            <w:bookmarkEnd w:id="3"/>
-            <w:r>
-              <w:rPr>
-                <w:rFonts w:ascii="Century Gothic" w:hAnsi="Century Gothic" w:cs="Arial"/>
-                <w:szCs w:val="20"/>
-              </w:rPr>
-              <w:t>, 2018</w:t>
-            </w:r>
-          </w:p>
-        </w:tc>
-      </w:tr>
-    </w:tbl>
-    <w:p>
-      <w:pPr>
-        <w:rPr>
-          <w:rFonts w:cs="Arial"/>
-        </w:rPr>
-      </w:pPr>
       <w:r>
         <w:rPr>
           <w:rFonts w:cs="Arial"/>
@@ -674,7 +639,7 @@
           <w:szCs w:val="28"/>
         </w:rPr>
       </w:pPr>
-      <w:bookmarkStart w:id="4" w:name="_Toc283054772"/>
+      <w:bookmarkStart w:id="3" w:name="_Toc283054772"/>
       <w:bookmarkEnd w:id="0"/>
       <w:bookmarkEnd w:id="1"/>
       <w:bookmarkEnd w:id="2"/>
@@ -702,7 +667,7 @@
         </w:rPr>
         <w:t>Contents</w:t>
       </w:r>
-      <w:bookmarkEnd w:id="4"/>
+      <w:bookmarkEnd w:id="3"/>
     </w:p>
     <w:p>
       <w:pPr>
@@ -1599,7 +1564,7 @@
           <w:szCs w:val="28"/>
         </w:rPr>
       </w:pPr>
-      <w:bookmarkStart w:id="5" w:name="_Toc510798430"/>
+      <w:bookmarkStart w:id="4" w:name="_Toc510798430"/>
       <w:r>
         <w:rPr>
           <w:rFonts w:ascii="Arial Narrow" w:hAnsi="Arial Narrow" w:cs="Arial"/>
@@ -1608,7 +1573,7 @@
         <w:lastRenderedPageBreak/>
         <w:t>Introduction</w:t>
       </w:r>
-      <w:bookmarkEnd w:id="5"/>
+      <w:bookmarkEnd w:id="4"/>
     </w:p>
     <w:p>
       <w:pPr>
@@ -1799,7 +1764,15 @@
         <w:rPr>
           <w:szCs w:val="20"/>
         </w:rPr>
-        <w:t xml:space="preserve">The versions of dependent software that PKI applications </w:t>
+        <w:t>The versions of dependent software that PKI applications</w:t>
+      </w:r>
+      <w:bookmarkStart w:id="5" w:name="_GoBack"/>
+      <w:bookmarkEnd w:id="5"/>
+      <w:r>
+        <w:rPr>
+          <w:szCs w:val="20"/>
+        </w:rPr>
+        <w:t xml:space="preserve"> </w:t>
       </w:r>
       <w:r>
         <w:rPr>
@@ -14745,7 +14718,7 @@
 </file>
 
 <file path=customXml/itemProps1.xml><?xml version="1.0" encoding="utf-8"?>
-<ds:datastoreItem xmlns:ds="http://schemas.openxmlformats.org/officeDocument/2006/customXml" ds:itemID="{8ABC3A02-E175-4043-A643-00C254C30C74}">
+<ds:datastoreItem xmlns:ds="http://schemas.openxmlformats.org/officeDocument/2006/customXml" ds:itemID="{3E3FE4CF-326F-4063-A7A8-795B981CC33C}">
   <ds:schemaRefs>
     <ds:schemaRef ds:uri="http://schemas.openxmlformats.org/officeDocument/2006/bibliography"/>
   </ds:schemaRefs>

</xml_diff>

<commit_message>
Docuementation: Addressed Review comments (#1383)
</commit_message>
<xml_diff>
--- a/subprojects/CBOE 18.1 Hardware Software Guide.docx
+++ b/subprojects/CBOE 18.1 Hardware Software Guide.docx
@@ -32,7 +32,7 @@
           <w:lang w:val="en-IN" w:eastAsia="en-IN"/>
         </w:rPr>
         <w:drawing>
-          <wp:anchor distT="0" distB="0" distL="114300" distR="114300" simplePos="0" relativeHeight="251659264" behindDoc="0" locked="0" layoutInCell="1" allowOverlap="1">
+          <wp:anchor distT="0" distB="0" distL="114300" distR="114300" simplePos="0" relativeHeight="251659264" behindDoc="0" locked="0" layoutInCell="1" allowOverlap="1" wp14:anchorId="0FA43F74" wp14:editId="2B22F41F">
             <wp:simplePos x="0" y="0"/>
             <wp:positionH relativeFrom="column">
               <wp:posOffset>-921385</wp:posOffset>
@@ -509,14 +509,14 @@
                 <w:rFonts w:cs="Arial"/>
                 <w:szCs w:val="20"/>
               </w:rPr>
-              <w:t xml:space="preserve">November </w:t>
-            </w:r>
-            <w:r>
-              <w:rPr>
-                <w:rFonts w:cs="Arial"/>
-                <w:szCs w:val="20"/>
-              </w:rPr>
-              <w:t>30</w:t>
+              <w:t>December 1</w:t>
+            </w:r>
+            <w:r>
+              <w:rPr>
+                <w:rFonts w:cs="Arial"/>
+                <w:szCs w:val="20"/>
+              </w:rPr>
+              <w:t>2</w:t>
             </w:r>
             <w:r>
               <w:rPr>
@@ -542,7 +542,7 @@
           <w:lang w:val="en-IN" w:eastAsia="en-IN"/>
         </w:rPr>
         <w:drawing>
-          <wp:anchor distT="0" distB="0" distL="114300" distR="114300" simplePos="0" relativeHeight="251657728" behindDoc="0" locked="0" layoutInCell="1" allowOverlap="1" wp14:anchorId="659A358C" wp14:editId="68052488">
+          <wp:anchor distT="0" distB="0" distL="114300" distR="114300" simplePos="0" relativeHeight="251657728" behindDoc="0" locked="0" layoutInCell="1" allowOverlap="1" wp14:anchorId="76FC1ED4" wp14:editId="4137957D">
             <wp:simplePos x="0" y="0"/>
             <wp:positionH relativeFrom="column">
               <wp:posOffset>4819650</wp:posOffset>
@@ -675,9 +675,9 @@
         <w:tabs>
           <w:tab w:val="left" w:pos="440"/>
         </w:tabs>
-        <w:spacing w:before="120" w:after="120"/>
-        <w:rPr>
-          <w:rFonts w:asciiTheme="minorHAnsi" w:eastAsiaTheme="minorEastAsia" w:hAnsiTheme="minorHAnsi" w:cstheme="minorBidi"/>
+        <w:spacing w:before="120" w:after="120" w:line="288" w:lineRule="auto"/>
+        <w:rPr>
+          <w:rFonts w:eastAsiaTheme="minorEastAsia"/>
           <w:sz w:val="22"/>
           <w:szCs w:val="22"/>
           <w:lang w:val="en-IN" w:eastAsia="en-IN"/>
@@ -692,16 +692,17 @@
       <w:r>
         <w:fldChar w:fldCharType="separate"/>
       </w:r>
-      <w:hyperlink w:anchor="_Toc510798430" w:history="1">
+      <w:hyperlink w:anchor="_Toc532389845" w:history="1">
         <w:r>
           <w:rPr>
             <w:rStyle w:val="Hyperlink"/>
+            <w:rFonts w:cs="Arial"/>
           </w:rPr>
           <w:t>1</w:t>
         </w:r>
         <w:r>
           <w:rPr>
-            <w:rFonts w:asciiTheme="minorHAnsi" w:eastAsiaTheme="minorEastAsia" w:hAnsiTheme="minorHAnsi" w:cstheme="minorBidi"/>
+            <w:rFonts w:eastAsiaTheme="minorEastAsia"/>
             <w:sz w:val="22"/>
             <w:szCs w:val="22"/>
             <w:lang w:val="en-IN" w:eastAsia="en-IN"/>
@@ -731,7 +732,7 @@
           <w:rPr>
             <w:webHidden/>
           </w:rPr>
-          <w:instrText xml:space="preserve"> PAGEREF _Toc510798430 \h </w:instrText>
+          <w:instrText xml:space="preserve"> PAGEREF _Toc532389845 \h </w:instrText>
         </w:r>
         <w:r>
           <w:rPr>
@@ -764,24 +765,25 @@
         <w:tabs>
           <w:tab w:val="left" w:pos="440"/>
         </w:tabs>
-        <w:spacing w:before="120" w:after="120"/>
-        <w:rPr>
-          <w:rFonts w:asciiTheme="minorHAnsi" w:eastAsiaTheme="minorEastAsia" w:hAnsiTheme="minorHAnsi" w:cstheme="minorBidi"/>
+        <w:spacing w:before="120" w:after="120" w:line="288" w:lineRule="auto"/>
+        <w:rPr>
+          <w:rFonts w:eastAsiaTheme="minorEastAsia"/>
           <w:sz w:val="22"/>
           <w:szCs w:val="22"/>
           <w:lang w:val="en-IN" w:eastAsia="en-IN"/>
         </w:rPr>
       </w:pPr>
-      <w:hyperlink w:anchor="_Toc510798431" w:history="1">
+      <w:hyperlink w:anchor="_Toc532389846" w:history="1">
         <w:r>
           <w:rPr>
             <w:rStyle w:val="Hyperlink"/>
+            <w:rFonts w:cs="Arial"/>
           </w:rPr>
           <w:t>2</w:t>
         </w:r>
         <w:r>
           <w:rPr>
-            <w:rFonts w:asciiTheme="minorHAnsi" w:eastAsiaTheme="minorEastAsia" w:hAnsiTheme="minorHAnsi" w:cstheme="minorBidi"/>
+            <w:rFonts w:eastAsiaTheme="minorEastAsia"/>
             <w:sz w:val="22"/>
             <w:szCs w:val="22"/>
             <w:lang w:val="en-IN" w:eastAsia="en-IN"/>
@@ -811,7 +813,7 @@
           <w:rPr>
             <w:webHidden/>
           </w:rPr>
-          <w:instrText xml:space="preserve"> PAGEREF _Toc510798431 \h </w:instrText>
+          <w:instrText xml:space="preserve"> PAGEREF _Toc532389846 \h </w:instrText>
         </w:r>
         <w:r>
           <w:rPr>
@@ -841,26 +843,27 @@
     <w:p>
       <w:pPr>
         <w:pStyle w:val="TOC2"/>
-        <w:spacing w:before="120" w:after="120"/>
-        <w:rPr>
-          <w:rFonts w:asciiTheme="minorHAnsi" w:eastAsiaTheme="minorEastAsia" w:hAnsiTheme="minorHAnsi" w:cstheme="minorBidi"/>
+        <w:spacing w:before="120" w:after="120" w:line="288" w:lineRule="auto"/>
+        <w:rPr>
+          <w:rFonts w:eastAsiaTheme="minorEastAsia" w:cs="Arial"/>
           <w:noProof/>
           <w:sz w:val="22"/>
           <w:szCs w:val="22"/>
           <w:lang w:val="en-IN" w:eastAsia="en-IN"/>
         </w:rPr>
       </w:pPr>
-      <w:hyperlink w:anchor="_Toc510798432" w:history="1">
+      <w:hyperlink w:anchor="_Toc532389847" w:history="1">
         <w:r>
           <w:rPr>
             <w:rStyle w:val="Hyperlink"/>
+            <w:rFonts w:cs="Arial"/>
             <w:noProof/>
           </w:rPr>
           <w:t>2.1</w:t>
         </w:r>
         <w:r>
           <w:rPr>
-            <w:rFonts w:asciiTheme="minorHAnsi" w:eastAsiaTheme="minorEastAsia" w:hAnsiTheme="minorHAnsi" w:cstheme="minorBidi"/>
+            <w:rFonts w:eastAsiaTheme="minorEastAsia" w:cs="Arial"/>
             <w:noProof/>
             <w:sz w:val="22"/>
             <w:szCs w:val="22"/>
@@ -878,6 +881,7 @@
         </w:r>
         <w:r>
           <w:rPr>
+            <w:rFonts w:cs="Arial"/>
             <w:noProof/>
             <w:webHidden/>
           </w:rPr>
@@ -885,6 +889,7 @@
         </w:r>
         <w:r>
           <w:rPr>
+            <w:rFonts w:cs="Arial"/>
             <w:noProof/>
             <w:webHidden/>
           </w:rPr>
@@ -892,19 +897,22 @@
         </w:r>
         <w:r>
           <w:rPr>
+            <w:rFonts w:cs="Arial"/>
             <w:noProof/>
             <w:webHidden/>
           </w:rPr>
-          <w:instrText xml:space="preserve"> PAGEREF _Toc510798432 \h </w:instrText>
+          <w:instrText xml:space="preserve"> PAGEREF _Toc532389847 \h </w:instrText>
         </w:r>
         <w:r>
           <w:rPr>
+            <w:rFonts w:cs="Arial"/>
             <w:noProof/>
             <w:webHidden/>
           </w:rPr>
         </w:r>
         <w:r>
           <w:rPr>
+            <w:rFonts w:cs="Arial"/>
             <w:noProof/>
             <w:webHidden/>
           </w:rPr>
@@ -912,6 +920,7 @@
         </w:r>
         <w:r>
           <w:rPr>
+            <w:rFonts w:cs="Arial"/>
             <w:noProof/>
             <w:webHidden/>
           </w:rPr>
@@ -919,6 +928,7 @@
         </w:r>
         <w:r>
           <w:rPr>
+            <w:rFonts w:cs="Arial"/>
             <w:noProof/>
             <w:webHidden/>
           </w:rPr>
@@ -929,26 +939,27 @@
     <w:p>
       <w:pPr>
         <w:pStyle w:val="TOC2"/>
-        <w:spacing w:before="120" w:after="120"/>
-        <w:rPr>
-          <w:rFonts w:asciiTheme="minorHAnsi" w:eastAsiaTheme="minorEastAsia" w:hAnsiTheme="minorHAnsi" w:cstheme="minorBidi"/>
+        <w:spacing w:before="120" w:after="120" w:line="288" w:lineRule="auto"/>
+        <w:rPr>
+          <w:rFonts w:eastAsiaTheme="minorEastAsia" w:cs="Arial"/>
           <w:noProof/>
           <w:sz w:val="22"/>
           <w:szCs w:val="22"/>
           <w:lang w:val="en-IN" w:eastAsia="en-IN"/>
         </w:rPr>
       </w:pPr>
-      <w:hyperlink w:anchor="_Toc510798433" w:history="1">
+      <w:hyperlink w:anchor="_Toc532389848" w:history="1">
         <w:r>
           <w:rPr>
             <w:rStyle w:val="Hyperlink"/>
+            <w:rFonts w:cs="Arial"/>
             <w:noProof/>
           </w:rPr>
           <w:t>2.2</w:t>
         </w:r>
         <w:r>
           <w:rPr>
-            <w:rFonts w:asciiTheme="minorHAnsi" w:eastAsiaTheme="minorEastAsia" w:hAnsiTheme="minorHAnsi" w:cstheme="minorBidi"/>
+            <w:rFonts w:eastAsiaTheme="minorEastAsia" w:cs="Arial"/>
             <w:noProof/>
             <w:sz w:val="22"/>
             <w:szCs w:val="22"/>
@@ -962,10 +973,21 @@
             <w:rFonts w:cs="Arial"/>
             <w:noProof/>
           </w:rPr>
-          <w:t>Web server (Middle Tier) Hardware Requirements</w:t>
+          <w:t>Web server (Middle Tier) Har</w:t>
+        </w:r>
+        <w:bookmarkStart w:id="4" w:name="_GoBack"/>
+        <w:bookmarkEnd w:id="4"/>
+        <w:r>
+          <w:rPr>
+            <w:rStyle w:val="Hyperlink"/>
+            <w:rFonts w:cs="Arial"/>
+            <w:noProof/>
+          </w:rPr>
+          <w:t>dware Requirements</w:t>
         </w:r>
         <w:r>
           <w:rPr>
+            <w:rFonts w:cs="Arial"/>
             <w:noProof/>
             <w:webHidden/>
           </w:rPr>
@@ -973,6 +995,7 @@
         </w:r>
         <w:r>
           <w:rPr>
+            <w:rFonts w:cs="Arial"/>
             <w:noProof/>
             <w:webHidden/>
           </w:rPr>
@@ -980,19 +1003,22 @@
         </w:r>
         <w:r>
           <w:rPr>
+            <w:rFonts w:cs="Arial"/>
             <w:noProof/>
             <w:webHidden/>
           </w:rPr>
-          <w:instrText xml:space="preserve"> PAGEREF _Toc510798433 \h </w:instrText>
+          <w:instrText xml:space="preserve"> PAGEREF _Toc532389848 \h </w:instrText>
         </w:r>
         <w:r>
           <w:rPr>
+            <w:rFonts w:cs="Arial"/>
             <w:noProof/>
             <w:webHidden/>
           </w:rPr>
         </w:r>
         <w:r>
           <w:rPr>
+            <w:rFonts w:cs="Arial"/>
             <w:noProof/>
             <w:webHidden/>
           </w:rPr>
@@ -1000,6 +1026,7 @@
         </w:r>
         <w:r>
           <w:rPr>
+            <w:rFonts w:cs="Arial"/>
             <w:noProof/>
             <w:webHidden/>
           </w:rPr>
@@ -1007,6 +1034,7 @@
         </w:r>
         <w:r>
           <w:rPr>
+            <w:rFonts w:cs="Arial"/>
             <w:noProof/>
             <w:webHidden/>
           </w:rPr>
@@ -1017,26 +1045,27 @@
     <w:p>
       <w:pPr>
         <w:pStyle w:val="TOC2"/>
-        <w:spacing w:before="120" w:after="120"/>
-        <w:rPr>
-          <w:rFonts w:asciiTheme="minorHAnsi" w:eastAsiaTheme="minorEastAsia" w:hAnsiTheme="minorHAnsi" w:cstheme="minorBidi"/>
+        <w:spacing w:before="120" w:after="120" w:line="288" w:lineRule="auto"/>
+        <w:rPr>
+          <w:rFonts w:eastAsiaTheme="minorEastAsia" w:cs="Arial"/>
           <w:noProof/>
           <w:sz w:val="22"/>
           <w:szCs w:val="22"/>
           <w:lang w:val="en-IN" w:eastAsia="en-IN"/>
         </w:rPr>
       </w:pPr>
-      <w:hyperlink w:anchor="_Toc510798434" w:history="1">
+      <w:hyperlink w:anchor="_Toc532389849" w:history="1">
         <w:r>
           <w:rPr>
             <w:rStyle w:val="Hyperlink"/>
+            <w:rFonts w:cs="Arial"/>
             <w:noProof/>
           </w:rPr>
           <w:t>2.3</w:t>
         </w:r>
         <w:r>
           <w:rPr>
-            <w:rFonts w:asciiTheme="minorHAnsi" w:eastAsiaTheme="minorEastAsia" w:hAnsiTheme="minorHAnsi" w:cstheme="minorBidi"/>
+            <w:rFonts w:eastAsiaTheme="minorEastAsia" w:cs="Arial"/>
             <w:noProof/>
             <w:sz w:val="22"/>
             <w:szCs w:val="22"/>
@@ -1054,6 +1083,7 @@
         </w:r>
         <w:r>
           <w:rPr>
+            <w:rFonts w:cs="Arial"/>
             <w:noProof/>
             <w:webHidden/>
           </w:rPr>
@@ -1061,6 +1091,7 @@
         </w:r>
         <w:r>
           <w:rPr>
+            <w:rFonts w:cs="Arial"/>
             <w:noProof/>
             <w:webHidden/>
           </w:rPr>
@@ -1068,19 +1099,22 @@
         </w:r>
         <w:r>
           <w:rPr>
+            <w:rFonts w:cs="Arial"/>
             <w:noProof/>
             <w:webHidden/>
           </w:rPr>
-          <w:instrText xml:space="preserve"> PAGEREF _Toc510798434 \h </w:instrText>
+          <w:instrText xml:space="preserve"> PAGEREF _Toc532389849 \h </w:instrText>
         </w:r>
         <w:r>
           <w:rPr>
+            <w:rFonts w:cs="Arial"/>
             <w:noProof/>
             <w:webHidden/>
           </w:rPr>
         </w:r>
         <w:r>
           <w:rPr>
+            <w:rFonts w:cs="Arial"/>
             <w:noProof/>
             <w:webHidden/>
           </w:rPr>
@@ -1088,6 +1122,7 @@
         </w:r>
         <w:r>
           <w:rPr>
+            <w:rFonts w:cs="Arial"/>
             <w:noProof/>
             <w:webHidden/>
           </w:rPr>
@@ -1095,6 +1130,7 @@
         </w:r>
         <w:r>
           <w:rPr>
+            <w:rFonts w:cs="Arial"/>
             <w:noProof/>
             <w:webHidden/>
           </w:rPr>
@@ -1108,24 +1144,25 @@
         <w:tabs>
           <w:tab w:val="left" w:pos="440"/>
         </w:tabs>
-        <w:spacing w:before="120" w:after="120"/>
-        <w:rPr>
-          <w:rFonts w:asciiTheme="minorHAnsi" w:eastAsiaTheme="minorEastAsia" w:hAnsiTheme="minorHAnsi" w:cstheme="minorBidi"/>
+        <w:spacing w:before="120" w:after="120" w:line="288" w:lineRule="auto"/>
+        <w:rPr>
+          <w:rFonts w:eastAsiaTheme="minorEastAsia"/>
           <w:sz w:val="22"/>
           <w:szCs w:val="22"/>
           <w:lang w:val="en-IN" w:eastAsia="en-IN"/>
         </w:rPr>
       </w:pPr>
-      <w:hyperlink w:anchor="_Toc510798435" w:history="1">
+      <w:hyperlink w:anchor="_Toc532389850" w:history="1">
         <w:r>
           <w:rPr>
             <w:rStyle w:val="Hyperlink"/>
+            <w:rFonts w:cs="Arial"/>
           </w:rPr>
           <w:t>3</w:t>
         </w:r>
         <w:r>
           <w:rPr>
-            <w:rFonts w:asciiTheme="minorHAnsi" w:eastAsiaTheme="minorEastAsia" w:hAnsiTheme="minorHAnsi" w:cstheme="minorBidi"/>
+            <w:rFonts w:eastAsiaTheme="minorEastAsia"/>
             <w:sz w:val="22"/>
             <w:szCs w:val="22"/>
             <w:lang w:val="en-IN" w:eastAsia="en-IN"/>
@@ -1155,7 +1192,7 @@
           <w:rPr>
             <w:webHidden/>
           </w:rPr>
-          <w:instrText xml:space="preserve"> PAGEREF _Toc510798435 \h </w:instrText>
+          <w:instrText xml:space="preserve"> PAGEREF _Toc532389850 \h </w:instrText>
         </w:r>
         <w:r>
           <w:rPr>
@@ -1185,26 +1222,27 @@
     <w:p>
       <w:pPr>
         <w:pStyle w:val="TOC2"/>
-        <w:spacing w:before="120" w:after="120"/>
-        <w:rPr>
-          <w:rFonts w:asciiTheme="minorHAnsi" w:eastAsiaTheme="minorEastAsia" w:hAnsiTheme="minorHAnsi" w:cstheme="minorBidi"/>
+        <w:spacing w:before="120" w:after="120" w:line="288" w:lineRule="auto"/>
+        <w:rPr>
+          <w:rFonts w:eastAsiaTheme="minorEastAsia" w:cs="Arial"/>
           <w:noProof/>
           <w:sz w:val="22"/>
           <w:szCs w:val="22"/>
           <w:lang w:val="en-IN" w:eastAsia="en-IN"/>
         </w:rPr>
       </w:pPr>
-      <w:hyperlink w:anchor="_Toc510798436" w:history="1">
+      <w:hyperlink w:anchor="_Toc532389851" w:history="1">
         <w:r>
           <w:rPr>
             <w:rStyle w:val="Hyperlink"/>
+            <w:rFonts w:cs="Arial"/>
             <w:noProof/>
           </w:rPr>
           <w:t>3.1</w:t>
         </w:r>
         <w:r>
           <w:rPr>
-            <w:rFonts w:asciiTheme="minorHAnsi" w:eastAsiaTheme="minorEastAsia" w:hAnsiTheme="minorHAnsi" w:cstheme="minorBidi"/>
+            <w:rFonts w:eastAsiaTheme="minorEastAsia" w:cs="Arial"/>
             <w:noProof/>
             <w:sz w:val="22"/>
             <w:szCs w:val="22"/>
@@ -1222,6 +1260,7 @@
         </w:r>
         <w:r>
           <w:rPr>
+            <w:rFonts w:cs="Arial"/>
             <w:noProof/>
             <w:webHidden/>
           </w:rPr>
@@ -1229,6 +1268,7 @@
         </w:r>
         <w:r>
           <w:rPr>
+            <w:rFonts w:cs="Arial"/>
             <w:noProof/>
             <w:webHidden/>
           </w:rPr>
@@ -1236,19 +1276,22 @@
         </w:r>
         <w:r>
           <w:rPr>
+            <w:rFonts w:cs="Arial"/>
             <w:noProof/>
             <w:webHidden/>
           </w:rPr>
-          <w:instrText xml:space="preserve"> PAGEREF _Toc510798436 \h </w:instrText>
+          <w:instrText xml:space="preserve"> PAGEREF _Toc532389851 \h </w:instrText>
         </w:r>
         <w:r>
           <w:rPr>
+            <w:rFonts w:cs="Arial"/>
             <w:noProof/>
             <w:webHidden/>
           </w:rPr>
         </w:r>
         <w:r>
           <w:rPr>
+            <w:rFonts w:cs="Arial"/>
             <w:noProof/>
             <w:webHidden/>
           </w:rPr>
@@ -1256,6 +1299,7 @@
         </w:r>
         <w:r>
           <w:rPr>
+            <w:rFonts w:cs="Arial"/>
             <w:noProof/>
             <w:webHidden/>
           </w:rPr>
@@ -1263,6 +1307,7 @@
         </w:r>
         <w:r>
           <w:rPr>
+            <w:rFonts w:cs="Arial"/>
             <w:noProof/>
             <w:webHidden/>
           </w:rPr>
@@ -1273,26 +1318,27 @@
     <w:p>
       <w:pPr>
         <w:pStyle w:val="TOC2"/>
-        <w:spacing w:before="120" w:after="120"/>
-        <w:rPr>
-          <w:rFonts w:asciiTheme="minorHAnsi" w:eastAsiaTheme="minorEastAsia" w:hAnsiTheme="minorHAnsi" w:cstheme="minorBidi"/>
+        <w:spacing w:before="120" w:after="120" w:line="288" w:lineRule="auto"/>
+        <w:rPr>
+          <w:rFonts w:eastAsiaTheme="minorEastAsia" w:cs="Arial"/>
           <w:noProof/>
           <w:sz w:val="22"/>
           <w:szCs w:val="22"/>
           <w:lang w:val="en-IN" w:eastAsia="en-IN"/>
         </w:rPr>
       </w:pPr>
-      <w:hyperlink w:anchor="_Toc510798437" w:history="1">
+      <w:hyperlink w:anchor="_Toc532389852" w:history="1">
         <w:r>
           <w:rPr>
             <w:rStyle w:val="Hyperlink"/>
+            <w:rFonts w:cs="Arial"/>
             <w:noProof/>
           </w:rPr>
           <w:t>3.2</w:t>
         </w:r>
         <w:r>
           <w:rPr>
-            <w:rFonts w:asciiTheme="minorHAnsi" w:eastAsiaTheme="minorEastAsia" w:hAnsiTheme="minorHAnsi" w:cstheme="minorBidi"/>
+            <w:rFonts w:eastAsiaTheme="minorEastAsia" w:cs="Arial"/>
             <w:noProof/>
             <w:sz w:val="22"/>
             <w:szCs w:val="22"/>
@@ -1310,6 +1356,7 @@
         </w:r>
         <w:r>
           <w:rPr>
+            <w:rFonts w:cs="Arial"/>
             <w:noProof/>
             <w:webHidden/>
           </w:rPr>
@@ -1317,6 +1364,7 @@
         </w:r>
         <w:r>
           <w:rPr>
+            <w:rFonts w:cs="Arial"/>
             <w:noProof/>
             <w:webHidden/>
           </w:rPr>
@@ -1324,19 +1372,22 @@
         </w:r>
         <w:r>
           <w:rPr>
+            <w:rFonts w:cs="Arial"/>
             <w:noProof/>
             <w:webHidden/>
           </w:rPr>
-          <w:instrText xml:space="preserve"> PAGEREF _Toc510798437 \h </w:instrText>
+          <w:instrText xml:space="preserve"> PAGEREF _Toc532389852 \h </w:instrText>
         </w:r>
         <w:r>
           <w:rPr>
+            <w:rFonts w:cs="Arial"/>
             <w:noProof/>
             <w:webHidden/>
           </w:rPr>
         </w:r>
         <w:r>
           <w:rPr>
+            <w:rFonts w:cs="Arial"/>
             <w:noProof/>
             <w:webHidden/>
           </w:rPr>
@@ -1344,6 +1395,7 @@
         </w:r>
         <w:r>
           <w:rPr>
+            <w:rFonts w:cs="Arial"/>
             <w:noProof/>
             <w:webHidden/>
           </w:rPr>
@@ -1351,6 +1403,7 @@
         </w:r>
         <w:r>
           <w:rPr>
+            <w:rFonts w:cs="Arial"/>
             <w:noProof/>
             <w:webHidden/>
           </w:rPr>
@@ -1361,26 +1414,27 @@
     <w:p>
       <w:pPr>
         <w:pStyle w:val="TOC2"/>
-        <w:spacing w:before="120" w:after="120"/>
-        <w:rPr>
-          <w:rFonts w:asciiTheme="minorHAnsi" w:eastAsiaTheme="minorEastAsia" w:hAnsiTheme="minorHAnsi" w:cstheme="minorBidi"/>
+        <w:spacing w:before="120" w:after="120" w:line="288" w:lineRule="auto"/>
+        <w:rPr>
+          <w:rFonts w:eastAsiaTheme="minorEastAsia" w:cs="Arial"/>
           <w:noProof/>
           <w:sz w:val="22"/>
           <w:szCs w:val="22"/>
           <w:lang w:val="en-IN" w:eastAsia="en-IN"/>
         </w:rPr>
       </w:pPr>
-      <w:hyperlink w:anchor="_Toc510798438" w:history="1">
+      <w:hyperlink w:anchor="_Toc532389853" w:history="1">
         <w:r>
           <w:rPr>
             <w:rStyle w:val="Hyperlink"/>
+            <w:rFonts w:cs="Arial"/>
             <w:noProof/>
           </w:rPr>
           <w:t>3.3</w:t>
         </w:r>
         <w:r>
           <w:rPr>
-            <w:rFonts w:asciiTheme="minorHAnsi" w:eastAsiaTheme="minorEastAsia" w:hAnsiTheme="minorHAnsi" w:cstheme="minorBidi"/>
+            <w:rFonts w:eastAsiaTheme="minorEastAsia" w:cs="Arial"/>
             <w:noProof/>
             <w:sz w:val="22"/>
             <w:szCs w:val="22"/>
@@ -1398,6 +1452,7 @@
         </w:r>
         <w:r>
           <w:rPr>
+            <w:rFonts w:cs="Arial"/>
             <w:noProof/>
             <w:webHidden/>
           </w:rPr>
@@ -1405,6 +1460,7 @@
         </w:r>
         <w:r>
           <w:rPr>
+            <w:rFonts w:cs="Arial"/>
             <w:noProof/>
             <w:webHidden/>
           </w:rPr>
@@ -1412,19 +1468,22 @@
         </w:r>
         <w:r>
           <w:rPr>
+            <w:rFonts w:cs="Arial"/>
             <w:noProof/>
             <w:webHidden/>
           </w:rPr>
-          <w:instrText xml:space="preserve"> PAGEREF _Toc510798438 \h </w:instrText>
+          <w:instrText xml:space="preserve"> PAGEREF _Toc532389853 \h </w:instrText>
         </w:r>
         <w:r>
           <w:rPr>
+            <w:rFonts w:cs="Arial"/>
             <w:noProof/>
             <w:webHidden/>
           </w:rPr>
         </w:r>
         <w:r>
           <w:rPr>
+            <w:rFonts w:cs="Arial"/>
             <w:noProof/>
             <w:webHidden/>
           </w:rPr>
@@ -1432,13 +1491,15 @@
         </w:r>
         <w:r>
           <w:rPr>
+            <w:rFonts w:cs="Arial"/>
             <w:noProof/>
             <w:webHidden/>
           </w:rPr>
-          <w:t>6</w:t>
+          <w:t>7</w:t>
         </w:r>
         <w:r>
           <w:rPr>
+            <w:rFonts w:cs="Arial"/>
             <w:noProof/>
             <w:webHidden/>
           </w:rPr>
@@ -1452,24 +1513,25 @@
         <w:tabs>
           <w:tab w:val="left" w:pos="440"/>
         </w:tabs>
-        <w:spacing w:before="120" w:after="120"/>
-        <w:rPr>
-          <w:rFonts w:asciiTheme="minorHAnsi" w:eastAsiaTheme="minorEastAsia" w:hAnsiTheme="minorHAnsi" w:cstheme="minorBidi"/>
+        <w:spacing w:before="120" w:after="120" w:line="288" w:lineRule="auto"/>
+        <w:rPr>
+          <w:rFonts w:eastAsiaTheme="minorEastAsia"/>
           <w:sz w:val="22"/>
           <w:szCs w:val="22"/>
           <w:lang w:val="en-IN" w:eastAsia="en-IN"/>
         </w:rPr>
       </w:pPr>
-      <w:hyperlink w:anchor="_Toc510798439" w:history="1">
+      <w:hyperlink w:anchor="_Toc532389854" w:history="1">
         <w:r>
           <w:rPr>
             <w:rStyle w:val="Hyperlink"/>
+            <w:rFonts w:cs="Arial"/>
           </w:rPr>
           <w:t>4</w:t>
         </w:r>
         <w:r>
           <w:rPr>
-            <w:rFonts w:asciiTheme="minorHAnsi" w:eastAsiaTheme="minorEastAsia" w:hAnsiTheme="minorHAnsi" w:cstheme="minorBidi"/>
+            <w:rFonts w:eastAsiaTheme="minorEastAsia"/>
             <w:sz w:val="22"/>
             <w:szCs w:val="22"/>
             <w:lang w:val="en-IN" w:eastAsia="en-IN"/>
@@ -1499,7 +1561,7 @@
           <w:rPr>
             <w:webHidden/>
           </w:rPr>
-          <w:instrText xml:space="preserve"> PAGEREF _Toc510798439 \h </w:instrText>
+          <w:instrText xml:space="preserve"> PAGEREF _Toc532389854 \h </w:instrText>
         </w:r>
         <w:r>
           <w:rPr>
@@ -1516,7 +1578,7 @@
           <w:rPr>
             <w:webHidden/>
           </w:rPr>
-          <w:t>7</w:t>
+          <w:t>8</w:t>
         </w:r>
         <w:r>
           <w:rPr>
@@ -1528,7 +1590,7 @@
     </w:p>
     <w:p>
       <w:pPr>
-        <w:spacing w:before="60" w:after="60" w:line="288" w:lineRule="auto"/>
+        <w:spacing w:before="120" w:after="120" w:line="288" w:lineRule="auto"/>
         <w:rPr>
           <w:rFonts w:cs="Arial"/>
         </w:rPr>
@@ -1564,7 +1626,7 @@
           <w:szCs w:val="28"/>
         </w:rPr>
       </w:pPr>
-      <w:bookmarkStart w:id="4" w:name="_Toc510798430"/>
+      <w:bookmarkStart w:id="5" w:name="_Toc532389845"/>
       <w:r>
         <w:rPr>
           <w:rFonts w:ascii="Arial Narrow" w:hAnsi="Arial Narrow" w:cs="Arial"/>
@@ -1573,7 +1635,7 @@
         <w:lastRenderedPageBreak/>
         <w:t>Introduction</w:t>
       </w:r>
-      <w:bookmarkEnd w:id="4"/>
+      <w:bookmarkEnd w:id="5"/>
     </w:p>
     <w:p>
       <w:pPr>
@@ -1764,15 +1826,7 @@
         <w:rPr>
           <w:szCs w:val="20"/>
         </w:rPr>
-        <w:t>The versions of dependent software that PKI applications</w:t>
-      </w:r>
-      <w:bookmarkStart w:id="5" w:name="_GoBack"/>
-      <w:bookmarkEnd w:id="5"/>
-      <w:r>
-        <w:rPr>
-          <w:szCs w:val="20"/>
-        </w:rPr>
-        <w:t xml:space="preserve"> </w:t>
+        <w:t xml:space="preserve">The versions of dependent software that PKI applications </w:t>
       </w:r>
       <w:r>
         <w:rPr>
@@ -1851,7 +1905,7 @@
         </w:rPr>
       </w:pPr>
       <w:bookmarkStart w:id="6" w:name="_Toc283054774"/>
-      <w:bookmarkStart w:id="7" w:name="_Toc510798431"/>
+      <w:bookmarkStart w:id="7" w:name="_Toc532389846"/>
       <w:r>
         <w:rPr>
           <w:rFonts w:ascii="Arial Narrow" w:hAnsi="Arial Narrow" w:cs="Arial"/>
@@ -1889,7 +1943,7 @@
         </w:rPr>
       </w:pPr>
       <w:bookmarkStart w:id="8" w:name="_Toc283054775"/>
-      <w:bookmarkStart w:id="9" w:name="_Toc510798432"/>
+      <w:bookmarkStart w:id="9" w:name="_Toc532389847"/>
       <w:r>
         <w:rPr>
           <w:rFonts w:ascii="Arial Narrow" w:hAnsi="Arial Narrow" w:cs="Arial"/>
@@ -2246,7 +2300,7 @@
         </w:rPr>
       </w:pPr>
       <w:bookmarkStart w:id="10" w:name="_Toc283054776"/>
-      <w:bookmarkStart w:id="11" w:name="_Toc510798433"/>
+      <w:bookmarkStart w:id="11" w:name="_Toc532389848"/>
       <w:r>
         <w:rPr>
           <w:rFonts w:ascii="Arial Narrow" w:hAnsi="Arial Narrow" w:cs="Arial"/>
@@ -2688,7 +2742,7 @@
         </w:rPr>
       </w:pPr>
       <w:bookmarkStart w:id="12" w:name="_Toc283054777"/>
-      <w:bookmarkStart w:id="13" w:name="_Toc510798434"/>
+      <w:bookmarkStart w:id="13" w:name="_Toc532389849"/>
       <w:r>
         <w:rPr>
           <w:rFonts w:ascii="Arial Narrow" w:hAnsi="Arial Narrow" w:cs="Arial"/>
@@ -3087,7 +3141,7 @@
           <w:szCs w:val="28"/>
         </w:rPr>
       </w:pPr>
-      <w:bookmarkStart w:id="15" w:name="_Toc510798435"/>
+      <w:bookmarkStart w:id="15" w:name="_Toc532389850"/>
       <w:r>
         <w:rPr>
           <w:rFonts w:ascii="Arial Narrow" w:hAnsi="Arial Narrow" w:cs="Arial"/>
@@ -3126,7 +3180,7 @@
           <w:szCs w:val="26"/>
         </w:rPr>
       </w:pPr>
-      <w:bookmarkStart w:id="17" w:name="_Toc510798436"/>
+      <w:bookmarkStart w:id="17" w:name="_Toc532389851"/>
       <w:r>
         <w:rPr>
           <w:rFonts w:ascii="Arial Narrow" w:hAnsi="Arial Narrow" w:cs="Arial"/>
@@ -3557,18 +3611,6 @@
               <w:t>bit)</w:t>
             </w:r>
           </w:p>
-          <w:p>
-            <w:pPr>
-              <w:pStyle w:val="ListParagraph"/>
-              <w:spacing w:before="60" w:after="60" w:line="23" w:lineRule="atLeast"/>
-              <w:ind w:left="317"/>
-              <w:contextualSpacing w:val="0"/>
-              <w:rPr>
-                <w:rFonts w:cs="Arial"/>
-                <w:szCs w:val="20"/>
-              </w:rPr>
-            </w:pPr>
-          </w:p>
         </w:tc>
       </w:tr>
       <w:tr>
@@ -3692,6 +3734,29 @@
           </w:p>
           <w:p>
             <w:pPr>
+              <w:pStyle w:val="ListParagraph"/>
+              <w:numPr>
+                <w:ilvl w:val="0"/>
+                <w:numId w:val="38"/>
+              </w:numPr>
+              <w:spacing w:before="60" w:after="120" w:line="23" w:lineRule="atLeast"/>
+              <w:ind w:left="311" w:hanging="215"/>
+              <w:contextualSpacing w:val="0"/>
+              <w:rPr>
+                <w:rFonts w:eastAsia="Times New Roman" w:cs="Arial"/>
+                <w:szCs w:val="20"/>
+              </w:rPr>
+            </w:pPr>
+            <w:r>
+              <w:rPr>
+                <w:rFonts w:eastAsia="Times New Roman" w:cs="Arial"/>
+                <w:szCs w:val="20"/>
+              </w:rPr>
+              <w:t>12.2.0.1 Enterprise (64-bit)</w:t>
+            </w:r>
+          </w:p>
+          <w:p>
+            <w:pPr>
               <w:spacing w:before="120" w:after="60" w:line="276" w:lineRule="auto"/>
               <w:rPr>
                 <w:rFonts w:eastAsia="Times New Roman" w:cs="Arial"/>
@@ -3876,43 +3941,6 @@
             <w:tcW w:w="2066" w:type="pct"/>
             <w:vAlign w:val="center"/>
           </w:tcPr>
-          <w:p>
-            <w:pPr>
-              <w:pStyle w:val="ListParagraph"/>
-              <w:numPr>
-                <w:ilvl w:val="0"/>
-                <w:numId w:val="38"/>
-              </w:numPr>
-              <w:spacing w:before="60" w:after="60" w:line="23" w:lineRule="atLeast"/>
-              <w:ind w:left="317" w:hanging="218"/>
-              <w:contextualSpacing w:val="0"/>
-              <w:rPr>
-                <w:rFonts w:eastAsia="Times New Roman" w:cs="Arial"/>
-                <w:szCs w:val="20"/>
-              </w:rPr>
-            </w:pPr>
-            <w:r>
-              <w:rPr>
-                <w:rFonts w:eastAsia="Times New Roman" w:cs="Arial"/>
-                <w:szCs w:val="20"/>
-              </w:rPr>
-              <w:t xml:space="preserve">11.2.0.4 </w:t>
-            </w:r>
-            <w:r>
-              <w:rPr>
-                <w:rFonts w:eastAsia="Times New Roman" w:cs="Arial"/>
-                <w:szCs w:val="20"/>
-              </w:rPr>
-              <w:t>(32-bit</w:t>
-            </w:r>
-            <w:r>
-              <w:rPr>
-                <w:rFonts w:eastAsia="Times New Roman" w:cs="Arial"/>
-                <w:szCs w:val="20"/>
-              </w:rPr>
-              <w:t>)</w:t>
-            </w:r>
-          </w:p>
           <w:p>
             <w:pPr>
               <w:pStyle w:val="ListParagraph"/>
@@ -4128,16 +4156,6 @@
               <w:t>Oracle Standard Edition</w:t>
             </w:r>
           </w:p>
-          <w:p>
-            <w:pPr>
-              <w:spacing w:before="120" w:after="60" w:line="276" w:lineRule="auto"/>
-              <w:rPr>
-                <w:rFonts w:cs="Arial"/>
-                <w:i/>
-                <w:szCs w:val="20"/>
-              </w:rPr>
-            </w:pPr>
-          </w:p>
         </w:tc>
       </w:tr>
       <w:tr>
@@ -4173,67 +4191,6 @@
           </w:tcPr>
           <w:p>
             <w:pPr>
-              <w:spacing w:before="60" w:after="60" w:line="276" w:lineRule="auto"/>
-              <w:rPr>
-                <w:rFonts w:eastAsia="Times New Roman" w:cs="Arial"/>
-                <w:szCs w:val="20"/>
-              </w:rPr>
-            </w:pPr>
-            <w:r>
-              <w:rPr>
-                <w:rFonts w:eastAsia="Times New Roman" w:cs="Arial"/>
-                <w:szCs w:val="20"/>
-              </w:rPr>
-              <w:t>WE8MSWIN1252</w:t>
-            </w:r>
-          </w:p>
-          <w:p>
-            <w:pPr>
-              <w:spacing w:before="60" w:after="60" w:line="276" w:lineRule="auto"/>
-              <w:rPr>
-                <w:rFonts w:eastAsia="Times New Roman" w:cs="Arial"/>
-                <w:szCs w:val="20"/>
-              </w:rPr>
-            </w:pPr>
-            <w:r>
-              <w:rPr>
-                <w:rFonts w:eastAsia="Times New Roman" w:cs="Arial"/>
-                <w:szCs w:val="20"/>
-              </w:rPr>
-              <w:t xml:space="preserve">(If you have an existing database you have to edit the Character Set if it does not match the requirement, or you have to create a new instance of </w:t>
-            </w:r>
-            <w:r>
-              <w:rPr>
-                <w:rFonts w:eastAsia="Times New Roman" w:cs="Arial"/>
-                <w:noProof/>
-                <w:szCs w:val="20"/>
-              </w:rPr>
-              <w:t>O</w:t>
-            </w:r>
-            <w:r>
-              <w:rPr>
-                <w:rFonts w:eastAsia="Times New Roman" w:cs="Arial"/>
-                <w:noProof/>
-                <w:szCs w:val="20"/>
-              </w:rPr>
-              <w:t>racle</w:t>
-            </w:r>
-            <w:r>
-              <w:rPr>
-                <w:rFonts w:eastAsia="Times New Roman" w:cs="Arial"/>
-                <w:szCs w:val="20"/>
-              </w:rPr>
-              <w:t xml:space="preserve"> with the convenient Character Set.)</w:t>
-            </w:r>
-          </w:p>
-        </w:tc>
-        <w:tc>
-          <w:tcPr>
-            <w:tcW w:w="2066" w:type="pct"/>
-            <w:vAlign w:val="center"/>
-          </w:tcPr>
-          <w:p>
-            <w:pPr>
               <w:pStyle w:val="ListParagraph"/>
               <w:numPr>
                 <w:ilvl w:val="0"/>
@@ -4252,8 +4209,85 @@
                 <w:rFonts w:eastAsia="Times New Roman" w:cs="Arial"/>
                 <w:szCs w:val="20"/>
               </w:rPr>
+              <w:t>WE8MSWIN1252</w:t>
+            </w:r>
+          </w:p>
+          <w:p>
+            <w:pPr>
+              <w:pStyle w:val="ListParagraph"/>
+              <w:numPr>
+                <w:ilvl w:val="0"/>
+                <w:numId w:val="38"/>
+              </w:numPr>
+              <w:spacing w:before="60" w:after="60" w:line="23" w:lineRule="atLeast"/>
+              <w:ind w:left="317" w:hanging="218"/>
+              <w:contextualSpacing w:val="0"/>
+              <w:rPr>
+                <w:rFonts w:eastAsia="Times New Roman" w:cs="Arial"/>
+                <w:szCs w:val="20"/>
+              </w:rPr>
+            </w:pPr>
+            <w:r>
+              <w:rPr>
+                <w:rFonts w:eastAsia="Times New Roman" w:cs="Arial"/>
+                <w:szCs w:val="20"/>
+              </w:rPr>
               <w:t>AL32UTF8</w:t>
             </w:r>
+          </w:p>
+          <w:p>
+            <w:pPr>
+              <w:spacing w:before="60" w:after="60" w:line="276" w:lineRule="auto"/>
+              <w:rPr>
+                <w:rFonts w:eastAsia="Times New Roman" w:cs="Arial"/>
+                <w:szCs w:val="20"/>
+              </w:rPr>
+            </w:pPr>
+            <w:r>
+              <w:rPr>
+                <w:rFonts w:eastAsia="Times New Roman" w:cs="Arial"/>
+                <w:szCs w:val="20"/>
+              </w:rPr>
+              <w:t xml:space="preserve">(If you have an existing database you have to edit the Character Set if it does not match the requirement, or you have to create a new instance of </w:t>
+            </w:r>
+            <w:r>
+              <w:rPr>
+                <w:rFonts w:eastAsia="Times New Roman" w:cs="Arial"/>
+                <w:noProof/>
+                <w:szCs w:val="20"/>
+              </w:rPr>
+              <w:t>O</w:t>
+            </w:r>
+            <w:r>
+              <w:rPr>
+                <w:rFonts w:eastAsia="Times New Roman" w:cs="Arial"/>
+                <w:noProof/>
+                <w:szCs w:val="20"/>
+              </w:rPr>
+              <w:t>racle</w:t>
+            </w:r>
+            <w:r>
+              <w:rPr>
+                <w:rFonts w:eastAsia="Times New Roman" w:cs="Arial"/>
+                <w:szCs w:val="20"/>
+              </w:rPr>
+              <w:t xml:space="preserve"> with the convenient Character Set.)</w:t>
+            </w:r>
+          </w:p>
+        </w:tc>
+        <w:tc>
+          <w:tcPr>
+            <w:tcW w:w="2066" w:type="pct"/>
+            <w:vAlign w:val="center"/>
+          </w:tcPr>
+          <w:p>
+            <w:pPr>
+              <w:spacing w:before="60" w:after="60" w:line="23" w:lineRule="atLeast"/>
+              <w:rPr>
+                <w:rFonts w:eastAsia="Times New Roman" w:cs="Arial"/>
+                <w:szCs w:val="20"/>
+              </w:rPr>
+            </w:pPr>
           </w:p>
           <w:p>
             <w:pPr>
@@ -4363,6 +4397,7 @@
                 <w:rFonts w:eastAsia="Times New Roman" w:cs="Arial"/>
                 <w:szCs w:val="20"/>
               </w:rPr>
+              <w:lastRenderedPageBreak/>
               <w:t>Partitioning optional</w:t>
             </w:r>
             <w:r>
@@ -4370,15 +4405,7 @@
                 <w:rFonts w:eastAsia="Times New Roman" w:cs="Arial"/>
                 <w:szCs w:val="20"/>
               </w:rPr>
-              <w:t xml:space="preserve"> (Oracle Enterprise Only), this is </w:t>
-            </w:r>
-            <w:r>
-              <w:rPr>
-                <w:rFonts w:eastAsia="Times New Roman" w:cs="Arial"/>
-                <w:szCs w:val="20"/>
-              </w:rPr>
-              <w:lastRenderedPageBreak/>
-              <w:t>recommended for cartridge performance.</w:t>
+              <w:t xml:space="preserve"> (Oracle Enterprise Only), this is recommended for cartridge performance.</w:t>
             </w:r>
           </w:p>
           <w:p>
@@ -4460,7 +4487,6 @@
                 <w:numId w:val="38"/>
               </w:numPr>
               <w:spacing w:before="60" w:after="60" w:line="23" w:lineRule="atLeast"/>
-              <w:ind w:left="317" w:hanging="218"/>
               <w:contextualSpacing w:val="0"/>
               <w:rPr>
                 <w:rFonts w:eastAsia="Times New Roman" w:cs="Arial"/>
@@ -4473,6 +4499,327 @@
                 <w:szCs w:val="20"/>
               </w:rPr>
               <w:t>15.1.0.88</w:t>
+            </w:r>
+          </w:p>
+          <w:p>
+            <w:pPr>
+              <w:pStyle w:val="ListParagraph"/>
+              <w:spacing w:before="60" w:after="60" w:line="23" w:lineRule="atLeast"/>
+              <w:contextualSpacing w:val="0"/>
+              <w:rPr>
+                <w:rFonts w:eastAsia="Times New Roman" w:cs="Arial"/>
+                <w:i/>
+                <w:szCs w:val="20"/>
+              </w:rPr>
+            </w:pPr>
+            <w:r>
+              <w:rPr>
+                <w:rFonts w:eastAsia="Times New Roman" w:cs="Arial"/>
+                <w:b/>
+                <w:i/>
+                <w:szCs w:val="20"/>
+              </w:rPr>
+              <w:t>Note</w:t>
+            </w:r>
+            <w:r>
+              <w:rPr>
+                <w:rFonts w:eastAsia="Times New Roman" w:cs="Arial"/>
+                <w:i/>
+                <w:szCs w:val="20"/>
+              </w:rPr>
+              <w:t>: Oracle Cartridge</w:t>
+            </w:r>
+            <w:r>
+              <w:rPr>
+                <w:i/>
+              </w:rPr>
+              <w:t xml:space="preserve"> 15.1.0.88 is qualified with Oracle 12.1 and Oracle 11.2.0.4.</w:t>
+            </w:r>
+          </w:p>
+          <w:p>
+            <w:pPr>
+              <w:pStyle w:val="ListParagraph"/>
+              <w:numPr>
+                <w:ilvl w:val="0"/>
+                <w:numId w:val="38"/>
+              </w:numPr>
+              <w:spacing w:before="60" w:after="60" w:line="23" w:lineRule="atLeast"/>
+              <w:contextualSpacing w:val="0"/>
+              <w:rPr>
+                <w:rFonts w:eastAsia="Times New Roman" w:cs="Arial"/>
+                <w:szCs w:val="20"/>
+              </w:rPr>
+            </w:pPr>
+            <w:r>
+              <w:rPr>
+                <w:rFonts w:eastAsia="Times New Roman" w:cs="Arial"/>
+                <w:szCs w:val="20"/>
+              </w:rPr>
+              <w:t>15.1.2.113</w:t>
+            </w:r>
+          </w:p>
+          <w:p>
+            <w:pPr>
+              <w:pStyle w:val="ListParagraph"/>
+              <w:spacing w:before="60" w:after="60" w:line="23" w:lineRule="atLeast"/>
+              <w:contextualSpacing w:val="0"/>
+              <w:rPr>
+                <w:rFonts w:eastAsia="Times New Roman" w:cs="Arial"/>
+                <w:i/>
+                <w:szCs w:val="20"/>
+              </w:rPr>
+            </w:pPr>
+            <w:r>
+              <w:rPr>
+                <w:rFonts w:eastAsia="Times New Roman" w:cs="Arial"/>
+                <w:b/>
+                <w:i/>
+                <w:szCs w:val="20"/>
+              </w:rPr>
+              <w:t>Note</w:t>
+            </w:r>
+            <w:r>
+              <w:rPr>
+                <w:rFonts w:eastAsia="Times New Roman" w:cs="Arial"/>
+                <w:i/>
+                <w:szCs w:val="20"/>
+              </w:rPr>
+              <w:t>: Oracle Cartridge</w:t>
+            </w:r>
+            <w:r>
+              <w:rPr>
+                <w:i/>
+              </w:rPr>
+              <w:t xml:space="preserve"> 15.1.</w:t>
+            </w:r>
+            <w:r>
+              <w:rPr>
+                <w:i/>
+              </w:rPr>
+              <w:t>2.113</w:t>
+            </w:r>
+            <w:r>
+              <w:rPr>
+                <w:i/>
+              </w:rPr>
+              <w:t xml:space="preserve"> is qualified with Oracle 12.</w:t>
+            </w:r>
+            <w:r>
+              <w:rPr>
+                <w:i/>
+              </w:rPr>
+              <w:t>2 DB</w:t>
+            </w:r>
+            <w:r>
+              <w:rPr>
+                <w:i/>
+              </w:rPr>
+              <w:t>.</w:t>
+            </w:r>
+          </w:p>
+          <w:p>
+            <w:pPr>
+              <w:pStyle w:val="NormalWeb"/>
+              <w:spacing w:before="60" w:beforeAutospacing="0" w:after="60" w:afterAutospacing="0"/>
+              <w:rPr>
+                <w:rFonts w:ascii="Arial" w:hAnsi="Arial" w:cs="Arial"/>
+                <w:i/>
+                <w:sz w:val="20"/>
+                <w:szCs w:val="20"/>
+              </w:rPr>
+            </w:pPr>
+            <w:r>
+              <w:rPr>
+                <w:rFonts w:ascii="Arial" w:hAnsi="Arial" w:cs="Arial"/>
+                <w:b/>
+                <w:i/>
+                <w:sz w:val="20"/>
+                <w:szCs w:val="20"/>
+              </w:rPr>
+              <w:t>Note</w:t>
+            </w:r>
+            <w:r>
+              <w:rPr>
+                <w:rFonts w:ascii="Arial" w:hAnsi="Arial" w:cs="Arial"/>
+                <w:i/>
+                <w:sz w:val="20"/>
+                <w:szCs w:val="20"/>
+              </w:rPr>
+              <w:t xml:space="preserve">: Oracle Cartridge does not support 32-bit Oracle client and due to that it is not possible to install it on a DB using a middle tier with a </w:t>
+            </w:r>
+            <w:r>
+              <w:rPr>
+                <w:rFonts w:ascii="Arial" w:hAnsi="Arial" w:cs="Arial"/>
+                <w:i/>
+                <w:sz w:val="20"/>
+                <w:szCs w:val="20"/>
+              </w:rPr>
+              <w:t>32-bit O</w:t>
+            </w:r>
+            <w:r>
+              <w:rPr>
+                <w:rFonts w:ascii="Arial" w:hAnsi="Arial" w:cs="Arial"/>
+                <w:i/>
+                <w:sz w:val="20"/>
+                <w:szCs w:val="20"/>
+              </w:rPr>
+              <w:t>racle client.</w:t>
+            </w:r>
+          </w:p>
+          <w:p>
+            <w:pPr>
+              <w:pStyle w:val="NormalWeb"/>
+              <w:numPr>
+                <w:ilvl w:val="0"/>
+                <w:numId w:val="38"/>
+              </w:numPr>
+              <w:spacing w:before="60" w:beforeAutospacing="0" w:after="60" w:afterAutospacing="0"/>
+            </w:pPr>
+            <w:r>
+              <w:rPr>
+                <w:rFonts w:ascii="Arial" w:hAnsi="Arial" w:cs="Arial"/>
+                <w:i/>
+                <w:sz w:val="20"/>
+                <w:szCs w:val="20"/>
+              </w:rPr>
+              <w:t xml:space="preserve">If the database is a Windows </w:t>
+            </w:r>
+            <w:r>
+              <w:rPr>
+                <w:rFonts w:ascii="Arial" w:hAnsi="Arial" w:cs="Arial"/>
+                <w:i/>
+                <w:sz w:val="20"/>
+                <w:szCs w:val="20"/>
+              </w:rPr>
+              <w:t>Operating S</w:t>
+            </w:r>
+            <w:r>
+              <w:rPr>
+                <w:rFonts w:ascii="Arial" w:hAnsi="Arial" w:cs="Arial"/>
+                <w:i/>
+                <w:sz w:val="20"/>
+                <w:szCs w:val="20"/>
+              </w:rPr>
+              <w:t>ystem, Cartridge installer can directly be run on the DB.</w:t>
+            </w:r>
+          </w:p>
+          <w:p>
+            <w:pPr>
+              <w:pStyle w:val="ListParagraph"/>
+              <w:numPr>
+                <w:ilvl w:val="0"/>
+                <w:numId w:val="38"/>
+              </w:numPr>
+              <w:spacing w:before="60" w:after="60" w:line="23" w:lineRule="atLeast"/>
+              <w:contextualSpacing w:val="0"/>
+              <w:rPr>
+                <w:rFonts w:eastAsia="Times New Roman" w:cs="Arial"/>
+                <w:szCs w:val="20"/>
+              </w:rPr>
+            </w:pPr>
+            <w:r>
+              <w:rPr>
+                <w:rFonts w:cs="Arial"/>
+                <w:i/>
+                <w:szCs w:val="20"/>
+              </w:rPr>
+              <w:t xml:space="preserve">If the database is other than a Windows OS, (for example, RHEL), a 64-bit </w:t>
+            </w:r>
+            <w:r>
+              <w:rPr>
+                <w:rFonts w:cs="Arial"/>
+                <w:i/>
+                <w:szCs w:val="20"/>
+              </w:rPr>
+              <w:t xml:space="preserve">Oracle </w:t>
+            </w:r>
+            <w:r>
+              <w:rPr>
+                <w:rFonts w:cs="Arial"/>
+                <w:i/>
+                <w:szCs w:val="20"/>
+              </w:rPr>
+              <w:t>client is needed in a middle tier to install through a middle tier</w:t>
+            </w:r>
+            <w:r>
+              <w:rPr>
+                <w:rFonts w:cs="Arial"/>
+                <w:i/>
+                <w:szCs w:val="20"/>
+              </w:rPr>
+              <w:t>. In fact, any client machine (</w:t>
+            </w:r>
+            <w:r>
+              <w:rPr>
+                <w:rFonts w:cs="Arial"/>
+                <w:i/>
+                <w:szCs w:val="20"/>
+              </w:rPr>
+              <w:t xml:space="preserve">A windows 7 </w:t>
+            </w:r>
+            <w:r>
+              <w:rPr>
+                <w:rFonts w:cs="Arial"/>
+                <w:i/>
+                <w:szCs w:val="20"/>
+              </w:rPr>
+              <w:t>or 10) installed with a 64-bit O</w:t>
+            </w:r>
+            <w:r>
+              <w:rPr>
+                <w:rFonts w:cs="Arial"/>
+                <w:i/>
+                <w:szCs w:val="20"/>
+              </w:rPr>
+              <w:t>rac</w:t>
+            </w:r>
+            <w:r>
+              <w:rPr>
+                <w:rFonts w:cs="Arial"/>
+                <w:i/>
+                <w:szCs w:val="20"/>
+              </w:rPr>
+              <w:t>le client can be used as a make-</w:t>
+            </w:r>
+            <w:r>
+              <w:rPr>
+                <w:rFonts w:cs="Arial"/>
+                <w:i/>
+                <w:szCs w:val="20"/>
+              </w:rPr>
+              <w:t xml:space="preserve">shift way to install </w:t>
+            </w:r>
+            <w:r>
+              <w:rPr>
+                <w:rFonts w:cs="Arial"/>
+                <w:i/>
+                <w:szCs w:val="20"/>
+              </w:rPr>
+              <w:t xml:space="preserve">the </w:t>
+            </w:r>
+            <w:r>
+              <w:rPr>
+                <w:rFonts w:cs="Arial"/>
+                <w:i/>
+                <w:szCs w:val="20"/>
+              </w:rPr>
+              <w:t>Cartridge</w:t>
+            </w:r>
+            <w:r>
+              <w:rPr>
+                <w:rFonts w:cs="Arial"/>
+                <w:i/>
+                <w:szCs w:val="20"/>
+              </w:rPr>
+              <w:t xml:space="preserve"> alone</w:t>
+            </w:r>
+            <w:r>
+              <w:rPr>
+                <w:rFonts w:cs="Arial"/>
+                <w:i/>
+                <w:szCs w:val="20"/>
+              </w:rPr>
+              <w:t>.</w:t>
             </w:r>
           </w:p>
         </w:tc>
@@ -4505,7 +4852,7 @@
         </w:rPr>
       </w:pPr>
       <w:bookmarkStart w:id="18" w:name="_Toc283054780"/>
-      <w:bookmarkStart w:id="19" w:name="_Toc510798437"/>
+      <w:bookmarkStart w:id="19" w:name="_Toc532389852"/>
       <w:r>
         <w:rPr>
           <w:rFonts w:ascii="Arial Narrow" w:hAnsi="Arial Narrow" w:cs="Arial"/>
@@ -5133,6 +5480,7 @@
                 <w:rFonts w:eastAsia="Times New Roman" w:cs="Arial"/>
                 <w:szCs w:val="20"/>
               </w:rPr>
+              <w:lastRenderedPageBreak/>
               <w:t>.</w:t>
             </w:r>
             <w:r>
@@ -5185,6 +5533,13 @@
               </w:rPr>
               <w:t>7</w:t>
             </w:r>
+            <w:r>
+              <w:rPr>
+                <w:rFonts w:eastAsia="Times New Roman" w:cs="Arial"/>
+                <w:szCs w:val="20"/>
+              </w:rPr>
+              <w:t>.2</w:t>
+            </w:r>
           </w:p>
           <w:p>
             <w:pPr>
@@ -5206,22 +5561,9 @@
                 <w:rFonts w:eastAsia="Times New Roman" w:cs="Arial"/>
                 <w:szCs w:val="20"/>
               </w:rPr>
-              <w:t>.NET Framework 4.</w:t>
-            </w:r>
-            <w:r>
-              <w:rPr>
-                <w:rFonts w:eastAsia="Times New Roman" w:cs="Arial"/>
-                <w:szCs w:val="20"/>
-              </w:rPr>
-              <w:t>7.1</w:t>
-            </w:r>
-          </w:p>
-        </w:tc>
-        <w:tc>
-          <w:tcPr>
-            <w:tcW w:w="3969" w:type="dxa"/>
-            <w:vAlign w:val="center"/>
-          </w:tcPr>
+              <w:t>NET Framework 4.7.1</w:t>
+            </w:r>
+          </w:p>
           <w:p>
             <w:pPr>
               <w:pStyle w:val="ListParagraph"/>
@@ -5242,7 +5584,21 @@
                 <w:rFonts w:eastAsia="Times New Roman" w:cs="Arial"/>
                 <w:szCs w:val="20"/>
               </w:rPr>
-              <w:t>.NET Framework 4.6.2</w:t>
+              <w:t>.NET Framework 4.</w:t>
+            </w:r>
+            <w:r>
+              <w:rPr>
+                <w:rFonts w:eastAsia="Times New Roman" w:cs="Arial"/>
+                <w:szCs w:val="20"/>
+              </w:rPr>
+              <w:t>6</w:t>
+            </w:r>
+            <w:r>
+              <w:rPr>
+                <w:rFonts w:eastAsia="Times New Roman" w:cs="Arial"/>
+                <w:szCs w:val="20"/>
+              </w:rPr>
+              <w:t>.1</w:t>
             </w:r>
           </w:p>
           <w:p>
@@ -5265,7 +5621,36 @@
                 <w:rFonts w:eastAsia="Times New Roman" w:cs="Arial"/>
                 <w:szCs w:val="20"/>
               </w:rPr>
-              <w:t>.NET Framework 4.6.1</w:t>
+              <w:t>.NET Framework 4.5.2</w:t>
+            </w:r>
+          </w:p>
+        </w:tc>
+        <w:tc>
+          <w:tcPr>
+            <w:tcW w:w="3969" w:type="dxa"/>
+            <w:vAlign w:val="center"/>
+          </w:tcPr>
+          <w:p>
+            <w:pPr>
+              <w:pStyle w:val="ListParagraph"/>
+              <w:numPr>
+                <w:ilvl w:val="0"/>
+                <w:numId w:val="38"/>
+              </w:numPr>
+              <w:spacing w:before="60" w:after="60" w:line="23" w:lineRule="atLeast"/>
+              <w:ind w:left="317" w:hanging="218"/>
+              <w:contextualSpacing w:val="0"/>
+              <w:rPr>
+                <w:rFonts w:eastAsia="Times New Roman" w:cs="Arial"/>
+                <w:szCs w:val="20"/>
+              </w:rPr>
+            </w:pPr>
+            <w:r>
+              <w:rPr>
+                <w:rFonts w:eastAsia="Times New Roman" w:cs="Arial"/>
+                <w:szCs w:val="20"/>
+              </w:rPr>
+              <w:t>.NET Framework 4.6.2</w:t>
             </w:r>
           </w:p>
         </w:tc>
@@ -5589,15 +5974,7 @@
                 <w:i/>
                 <w:szCs w:val="20"/>
               </w:rPr>
-              <w:t>Reporting Feature and</w:t>
-            </w:r>
-            <w:r>
-              <w:rPr>
-                <w:rFonts w:eastAsia="Times New Roman" w:cs="Arial"/>
-                <w:i/>
-                <w:szCs w:val="20"/>
-              </w:rPr>
-              <w:t xml:space="preserve"> ChemDraw </w:t>
+              <w:t xml:space="preserve">Reporting Feature </w:t>
             </w:r>
             <w:r>
               <w:rPr>
@@ -5606,6 +5983,14 @@
                 <w:szCs w:val="20"/>
               </w:rPr>
               <w:t>support</w:t>
+            </w:r>
+            <w:r>
+              <w:rPr>
+                <w:rFonts w:eastAsia="Times New Roman" w:cs="Arial"/>
+                <w:i/>
+                <w:szCs w:val="20"/>
+              </w:rPr>
+              <w:t>s</w:t>
             </w:r>
             <w:r>
               <w:rPr>
@@ -5706,220 +6091,6 @@
           </w:p>
           <w:p>
             <w:pPr>
-              <w:spacing w:before="60" w:after="60" w:line="23" w:lineRule="atLeast"/>
-              <w:rPr>
-                <w:rFonts w:eastAsia="Times New Roman" w:cs="Arial"/>
-                <w:szCs w:val="20"/>
-              </w:rPr>
-            </w:pPr>
-            <w:r>
-              <w:rPr>
-                <w:rFonts w:eastAsia="Times New Roman" w:cs="Arial"/>
-                <w:szCs w:val="20"/>
-              </w:rPr>
-              <w:t xml:space="preserve">Please note that Oracle Client </w:t>
-            </w:r>
-            <w:r>
-              <w:rPr>
-                <w:rFonts w:eastAsia="Times New Roman" w:cs="Arial"/>
-                <w:noProof/>
-                <w:szCs w:val="20"/>
-              </w:rPr>
-              <w:t>is only required</w:t>
-            </w:r>
-            <w:r>
-              <w:rPr>
-                <w:rFonts w:eastAsia="Times New Roman" w:cs="Arial"/>
-                <w:szCs w:val="20"/>
-              </w:rPr>
-              <w:t xml:space="preserve"> for systems with E-Notebook integration</w:t>
-            </w:r>
-          </w:p>
-          <w:p>
-            <w:pPr>
-              <w:spacing w:before="120" w:after="60" w:line="23" w:lineRule="atLeast"/>
-              <w:rPr>
-                <w:rFonts w:eastAsia="Times New Roman" w:cs="Arial"/>
-                <w:i/>
-                <w:szCs w:val="20"/>
-              </w:rPr>
-            </w:pPr>
-            <w:r>
-              <w:rPr>
-                <w:rFonts w:eastAsia="Times New Roman" w:cs="Arial"/>
-                <w:b/>
-                <w:i/>
-                <w:szCs w:val="20"/>
-              </w:rPr>
-              <w:t>Note</w:t>
-            </w:r>
-            <w:r>
-              <w:rPr>
-                <w:rFonts w:eastAsia="Times New Roman" w:cs="Arial"/>
-                <w:i/>
-                <w:szCs w:val="20"/>
-              </w:rPr>
-              <w:t xml:space="preserve">: </w:t>
-            </w:r>
-            <w:r>
-              <w:rPr>
-                <w:rFonts w:eastAsia="Times New Roman" w:cs="Arial"/>
-                <w:i/>
-                <w:iCs/>
-                <w:color w:val="000000"/>
-                <w:szCs w:val="20"/>
-              </w:rPr>
-              <w:t>To install Cartridge from middle-tier, 64-bit Oracle Client is needed.</w:t>
-            </w:r>
-          </w:p>
-          <w:p>
-            <w:pPr>
-              <w:spacing w:before="120" w:after="60" w:line="23" w:lineRule="atLeast"/>
-              <w:rPr>
-                <w:rFonts w:eastAsia="Times New Roman" w:cs="Arial"/>
-                <w:i/>
-                <w:szCs w:val="20"/>
-              </w:rPr>
-            </w:pPr>
-            <w:r>
-              <w:rPr>
-                <w:rFonts w:eastAsia="Times New Roman" w:cs="Arial"/>
-                <w:b/>
-                <w:i/>
-                <w:color w:val="000000" w:themeColor="text1"/>
-                <w:szCs w:val="20"/>
-              </w:rPr>
-              <w:t>Note</w:t>
-            </w:r>
-            <w:r>
-              <w:rPr>
-                <w:rFonts w:eastAsia="Times New Roman" w:cs="Arial"/>
-                <w:b/>
-                <w:i/>
-                <w:color w:val="000000" w:themeColor="text1"/>
-                <w:szCs w:val="20"/>
-              </w:rPr>
-              <w:t>:</w:t>
-            </w:r>
-            <w:r>
-              <w:rPr>
-                <w:rFonts w:eastAsia="Times New Roman" w:cs="Arial"/>
-                <w:i/>
-                <w:color w:val="E5005C"/>
-                <w:szCs w:val="20"/>
-              </w:rPr>
-              <w:t xml:space="preserve"> </w:t>
-            </w:r>
-            <w:r>
-              <w:rPr>
-                <w:rFonts w:eastAsia="Times New Roman" w:cs="Arial"/>
-                <w:i/>
-                <w:szCs w:val="20"/>
-              </w:rPr>
-              <w:t>Oracle</w:t>
-            </w:r>
-            <w:r>
-              <w:rPr>
-                <w:rFonts w:eastAsia="Times New Roman" w:cs="Arial"/>
-                <w:i/>
-                <w:szCs w:val="20"/>
-              </w:rPr>
-              <w:t xml:space="preserve"> </w:t>
-            </w:r>
-            <w:r>
-              <w:rPr>
-                <w:rFonts w:eastAsia="Times New Roman" w:cs="Arial"/>
-                <w:i/>
-                <w:szCs w:val="20"/>
-              </w:rPr>
-              <w:t>Client Administration version</w:t>
-            </w:r>
-            <w:r>
-              <w:rPr>
-                <w:rFonts w:eastAsia="Times New Roman" w:cs="Arial"/>
-                <w:i/>
-                <w:szCs w:val="20"/>
-              </w:rPr>
-              <w:t xml:space="preserve"> is required</w:t>
-            </w:r>
-            <w:r>
-              <w:rPr>
-                <w:rFonts w:eastAsia="Times New Roman" w:cs="Arial"/>
-                <w:i/>
-                <w:szCs w:val="20"/>
-              </w:rPr>
-              <w:t>.</w:t>
-            </w:r>
-          </w:p>
-          <w:p>
-            <w:pPr>
-              <w:spacing w:before="120" w:after="60" w:line="23" w:lineRule="atLeast"/>
-              <w:rPr>
-                <w:rFonts w:eastAsia="Times New Roman" w:cs="Arial"/>
-                <w:i/>
-                <w:szCs w:val="20"/>
-              </w:rPr>
-            </w:pPr>
-            <w:r>
-              <w:rPr>
-                <w:rFonts w:eastAsia="Times New Roman" w:cs="Arial"/>
-                <w:i/>
-                <w:szCs w:val="20"/>
-              </w:rPr>
-              <w:t>64-</w:t>
-            </w:r>
-            <w:r>
-              <w:rPr>
-                <w:rFonts w:eastAsia="Times New Roman" w:cs="Arial"/>
-                <w:i/>
-                <w:szCs w:val="20"/>
-              </w:rPr>
-              <w:t xml:space="preserve">bit Oracle client </w:t>
-            </w:r>
-            <w:r>
-              <w:rPr>
-                <w:rFonts w:eastAsia="Times New Roman" w:cs="Arial"/>
-                <w:i/>
-                <w:noProof/>
-                <w:szCs w:val="20"/>
-              </w:rPr>
-              <w:t>is NOT suppor</w:t>
-            </w:r>
-            <w:r>
-              <w:rPr>
-                <w:rFonts w:eastAsia="Times New Roman" w:cs="Arial"/>
-                <w:i/>
-                <w:noProof/>
-                <w:szCs w:val="20"/>
-              </w:rPr>
-              <w:t>t</w:t>
-            </w:r>
-            <w:r>
-              <w:rPr>
-                <w:rFonts w:eastAsia="Times New Roman" w:cs="Arial"/>
-                <w:i/>
-                <w:noProof/>
-                <w:szCs w:val="20"/>
-              </w:rPr>
-              <w:t>ed</w:t>
-            </w:r>
-            <w:r>
-              <w:rPr>
-                <w:rFonts w:eastAsia="Times New Roman" w:cs="Arial"/>
-                <w:i/>
-                <w:szCs w:val="20"/>
-              </w:rPr>
-              <w:t>.</w:t>
-            </w:r>
-          </w:p>
-        </w:tc>
-        <w:tc>
-          <w:tcPr>
-            <w:tcW w:w="3969" w:type="dxa"/>
-            <w:vAlign w:val="center"/>
-          </w:tcPr>
-          <w:p>
-            <w:pPr>
               <w:pStyle w:val="ListParagraph"/>
               <w:numPr>
                 <w:ilvl w:val="0"/>
@@ -5938,18 +6109,184 @@
                 <w:rFonts w:eastAsia="Times New Roman" w:cs="Arial"/>
                 <w:szCs w:val="20"/>
               </w:rPr>
+              <w:t>12.2.0.1</w:t>
+            </w:r>
+            <w:r>
+              <w:rPr>
+                <w:rFonts w:eastAsia="Times New Roman" w:cs="Arial"/>
+                <w:szCs w:val="20"/>
+              </w:rPr>
+              <w:t xml:space="preserve"> (32-bit)</w:t>
+            </w:r>
+          </w:p>
+          <w:p>
+            <w:pPr>
+              <w:spacing w:before="120" w:after="60" w:line="23" w:lineRule="atLeast"/>
+              <w:rPr>
+                <w:rFonts w:eastAsia="Times New Roman" w:cs="Arial"/>
+                <w:i/>
+                <w:szCs w:val="20"/>
+              </w:rPr>
+            </w:pPr>
+            <w:r>
+              <w:rPr>
+                <w:rFonts w:eastAsia="Times New Roman" w:cs="Arial"/>
+                <w:b/>
+                <w:i/>
+                <w:color w:val="000000" w:themeColor="text1"/>
+                <w:szCs w:val="20"/>
+              </w:rPr>
+              <w:t>Note</w:t>
+            </w:r>
+            <w:r>
+              <w:rPr>
+                <w:rFonts w:eastAsia="Times New Roman" w:cs="Arial"/>
+                <w:b/>
+                <w:i/>
+                <w:color w:val="000000" w:themeColor="text1"/>
+                <w:szCs w:val="20"/>
+              </w:rPr>
+              <w:t>:</w:t>
+            </w:r>
+            <w:r>
+              <w:rPr>
+                <w:rFonts w:eastAsia="Times New Roman" w:cs="Arial"/>
+                <w:i/>
+                <w:color w:val="E5005C"/>
+                <w:szCs w:val="20"/>
+              </w:rPr>
+              <w:t xml:space="preserve"> </w:t>
+            </w:r>
+            <w:r>
+              <w:rPr>
+                <w:rFonts w:eastAsia="Times New Roman" w:cs="Arial"/>
+                <w:i/>
+                <w:szCs w:val="20"/>
+              </w:rPr>
+              <w:t>Oracle</w:t>
+            </w:r>
+            <w:r>
+              <w:rPr>
+                <w:rFonts w:eastAsia="Times New Roman" w:cs="Arial"/>
+                <w:i/>
+                <w:szCs w:val="20"/>
+              </w:rPr>
+              <w:t xml:space="preserve"> </w:t>
+            </w:r>
+            <w:r>
+              <w:rPr>
+                <w:rFonts w:eastAsia="Times New Roman" w:cs="Arial"/>
+                <w:i/>
+                <w:szCs w:val="20"/>
+              </w:rPr>
+              <w:t>Client Administration version</w:t>
+            </w:r>
+            <w:r>
+              <w:rPr>
+                <w:rFonts w:eastAsia="Times New Roman" w:cs="Arial"/>
+                <w:i/>
+                <w:szCs w:val="20"/>
+              </w:rPr>
+              <w:t xml:space="preserve"> is required</w:t>
+            </w:r>
+            <w:r>
+              <w:rPr>
+                <w:rFonts w:eastAsia="Times New Roman" w:cs="Arial"/>
+                <w:i/>
+                <w:szCs w:val="20"/>
+              </w:rPr>
+              <w:t>.</w:t>
+            </w:r>
+          </w:p>
+          <w:p>
+            <w:pPr>
+              <w:spacing w:before="120" w:after="60" w:line="23" w:lineRule="atLeast"/>
+              <w:rPr>
+                <w:rFonts w:eastAsia="Times New Roman" w:cs="Arial"/>
+                <w:i/>
+                <w:szCs w:val="20"/>
+              </w:rPr>
+            </w:pPr>
+            <w:r>
+              <w:rPr>
+                <w:rFonts w:eastAsia="Times New Roman" w:cs="Arial"/>
+                <w:i/>
+                <w:szCs w:val="20"/>
+              </w:rPr>
+              <w:t>64-</w:t>
+            </w:r>
+            <w:r>
+              <w:rPr>
+                <w:rFonts w:eastAsia="Times New Roman" w:cs="Arial"/>
+                <w:i/>
+                <w:szCs w:val="20"/>
+              </w:rPr>
+              <w:t xml:space="preserve">bit Oracle client </w:t>
+            </w:r>
+            <w:r>
+              <w:rPr>
+                <w:rFonts w:eastAsia="Times New Roman" w:cs="Arial"/>
+                <w:i/>
+                <w:noProof/>
+                <w:szCs w:val="20"/>
+              </w:rPr>
+              <w:t>is NOT suppor</w:t>
+            </w:r>
+            <w:r>
+              <w:rPr>
+                <w:rFonts w:eastAsia="Times New Roman" w:cs="Arial"/>
+                <w:i/>
+                <w:noProof/>
+                <w:szCs w:val="20"/>
+              </w:rPr>
+              <w:t>t</w:t>
+            </w:r>
+            <w:r>
+              <w:rPr>
+                <w:rFonts w:eastAsia="Times New Roman" w:cs="Arial"/>
+                <w:i/>
+                <w:noProof/>
+                <w:szCs w:val="20"/>
+              </w:rPr>
+              <w:t>ed</w:t>
+            </w:r>
+            <w:r>
+              <w:rPr>
+                <w:rFonts w:eastAsia="Times New Roman" w:cs="Arial"/>
+                <w:i/>
+                <w:szCs w:val="20"/>
+              </w:rPr>
+              <w:t>.</w:t>
+            </w:r>
+          </w:p>
+        </w:tc>
+        <w:tc>
+          <w:tcPr>
+            <w:tcW w:w="3969" w:type="dxa"/>
+            <w:vAlign w:val="center"/>
+          </w:tcPr>
+          <w:p>
+            <w:pPr>
+              <w:pStyle w:val="ListParagraph"/>
+              <w:numPr>
+                <w:ilvl w:val="0"/>
+                <w:numId w:val="38"/>
+              </w:numPr>
+              <w:spacing w:before="60" w:after="60" w:line="23" w:lineRule="atLeast"/>
+              <w:ind w:left="317" w:hanging="218"/>
+              <w:contextualSpacing w:val="0"/>
+              <w:rPr>
+                <w:rFonts w:eastAsia="Times New Roman" w:cs="Arial"/>
+                <w:szCs w:val="20"/>
+              </w:rPr>
+            </w:pPr>
+            <w:r>
+              <w:rPr>
+                <w:rFonts w:eastAsia="Times New Roman" w:cs="Arial"/>
+                <w:szCs w:val="20"/>
+              </w:rPr>
               <w:t>11.2.0.4 (32-bit)</w:t>
             </w:r>
-          </w:p>
-          <w:p>
-            <w:pPr>
-              <w:spacing w:before="120" w:after="60" w:line="23" w:lineRule="atLeast"/>
-              <w:rPr>
-                <w:rFonts w:eastAsia="Times New Roman" w:cs="Arial"/>
-                <w:i/>
-                <w:szCs w:val="20"/>
-              </w:rPr>
-            </w:pPr>
           </w:p>
         </w:tc>
       </w:tr>
@@ -5975,15 +6312,7 @@
                 <w:rFonts w:eastAsia="Times New Roman" w:cs="Arial"/>
                 <w:szCs w:val="20"/>
               </w:rPr>
-              <w:t xml:space="preserve">Oracle Data Access </w:t>
-            </w:r>
-            <w:r>
-              <w:rPr>
-                <w:rFonts w:eastAsia="Times New Roman" w:cs="Arial"/>
-                <w:szCs w:val="20"/>
-              </w:rPr>
-              <w:lastRenderedPageBreak/>
-              <w:t xml:space="preserve">Components (ODAC) includes OLEDB Provider and Oracle Data Provider </w:t>
+              <w:t xml:space="preserve">Oracle Data Access Components (ODAC) includes OLEDB Provider and Oracle Data Provider </w:t>
             </w:r>
             <w:r>
               <w:rPr>
@@ -6035,50 +6364,8 @@
                 <w:rFonts w:eastAsia="Times New Roman" w:cs="Arial"/>
                 <w:szCs w:val="20"/>
               </w:rPr>
-              <w:lastRenderedPageBreak/>
               <w:t>12.1.0.1.2 (32-bit)</w:t>
             </w:r>
-          </w:p>
-          <w:p>
-            <w:pPr>
-              <w:spacing w:before="120" w:after="120" w:line="23" w:lineRule="atLeast"/>
-              <w:rPr>
-                <w:rFonts w:eastAsia="Times New Roman" w:cs="Arial"/>
-                <w:szCs w:val="20"/>
-              </w:rPr>
-            </w:pPr>
-            <w:r>
-              <w:rPr>
-                <w:rFonts w:eastAsia="Times New Roman" w:cs="Arial"/>
-                <w:b/>
-                <w:i/>
-                <w:szCs w:val="20"/>
-              </w:rPr>
-              <w:lastRenderedPageBreak/>
-              <w:t>Note</w:t>
-            </w:r>
-            <w:r>
-              <w:rPr>
-                <w:rFonts w:eastAsia="Times New Roman" w:cs="Arial"/>
-                <w:i/>
-                <w:szCs w:val="20"/>
-              </w:rPr>
-              <w:t>: ODAC needs to be installed with ODT (Oracle Developer Tools) component to avoid errors in search registration and system setting pages in Registration.</w:t>
-            </w:r>
-          </w:p>
-        </w:tc>
-        <w:tc>
-          <w:tcPr>
-            <w:tcW w:w="3969" w:type="dxa"/>
-            <w:vAlign w:val="center"/>
-          </w:tcPr>
-          <w:p>
-            <w:pPr>
-              <w:pStyle w:val="Default"/>
-              <w:rPr>
-                <w:color w:val="auto"/>
-              </w:rPr>
-            </w:pPr>
           </w:p>
           <w:p>
             <w:pPr>
@@ -6100,19 +6387,63 @@
                 <w:rFonts w:eastAsia="Times New Roman" w:cs="Arial"/>
                 <w:szCs w:val="20"/>
               </w:rPr>
-              <w:lastRenderedPageBreak/>
+              <w:t>12.2.0.1.0 (32-bit)</w:t>
+            </w:r>
+          </w:p>
+          <w:p>
+            <w:pPr>
+              <w:spacing w:before="120" w:after="120" w:line="23" w:lineRule="atLeast"/>
+              <w:rPr>
+                <w:rFonts w:eastAsia="Times New Roman" w:cs="Arial"/>
+                <w:szCs w:val="20"/>
+              </w:rPr>
+            </w:pPr>
+            <w:r>
+              <w:rPr>
+                <w:rFonts w:eastAsia="Times New Roman" w:cs="Arial"/>
+                <w:b/>
+                <w:i/>
+                <w:szCs w:val="20"/>
+              </w:rPr>
+              <w:t>Note</w:t>
+            </w:r>
+            <w:r>
+              <w:rPr>
+                <w:rFonts w:eastAsia="Times New Roman" w:cs="Arial"/>
+                <w:i/>
+                <w:szCs w:val="20"/>
+              </w:rPr>
+              <w:t>: ODAC needs to be installed with ODT (Oracle Developer Tools) component to avoid errors in search registration and system setting pages in Registration.</w:t>
+            </w:r>
+          </w:p>
+        </w:tc>
+        <w:tc>
+          <w:tcPr>
+            <w:tcW w:w="3969" w:type="dxa"/>
+            <w:vAlign w:val="center"/>
+          </w:tcPr>
+          <w:p>
+            <w:pPr>
+              <w:pStyle w:val="ListParagraph"/>
+              <w:numPr>
+                <w:ilvl w:val="0"/>
+                <w:numId w:val="38"/>
+              </w:numPr>
+              <w:spacing w:before="60" w:after="60" w:line="23" w:lineRule="atLeast"/>
+              <w:ind w:left="317" w:hanging="218"/>
+              <w:contextualSpacing w:val="0"/>
+              <w:rPr>
+                <w:rFonts w:eastAsia="Times New Roman" w:cs="Arial"/>
+                <w:szCs w:val="20"/>
+              </w:rPr>
+            </w:pPr>
+            <w:r>
+              <w:rPr>
+                <w:rFonts w:eastAsia="Times New Roman" w:cs="Arial"/>
+                <w:szCs w:val="20"/>
+              </w:rPr>
               <w:t xml:space="preserve">11.2.0.3.20 (32-bit) </w:t>
             </w:r>
-          </w:p>
-          <w:p>
-            <w:pPr>
-              <w:spacing w:before="120" w:after="120" w:line="23" w:lineRule="atLeast"/>
-              <w:rPr>
-                <w:rFonts w:eastAsia="Times New Roman" w:cs="Arial"/>
-                <w:i/>
-                <w:szCs w:val="20"/>
-              </w:rPr>
-            </w:pPr>
           </w:p>
         </w:tc>
       </w:tr>
@@ -6138,7 +6469,6 @@
                 <w:rFonts w:eastAsia="Times New Roman" w:cs="Arial"/>
                 <w:szCs w:val="20"/>
               </w:rPr>
-              <w:lastRenderedPageBreak/>
               <w:t>Oracle Client Components</w:t>
             </w:r>
           </w:p>
@@ -6571,6 +6901,7 @@
                 <w:color w:val="000000"/>
                 <w:szCs w:val="20"/>
               </w:rPr>
+              <w:lastRenderedPageBreak/>
               <w:t>is supported</w:t>
             </w:r>
             <w:r>
@@ -7034,7 +7365,7 @@
           <w:szCs w:val="26"/>
         </w:rPr>
       </w:pPr>
-      <w:bookmarkStart w:id="21" w:name="_Toc510798438"/>
+      <w:bookmarkStart w:id="21" w:name="_Toc532389853"/>
       <w:r>
         <w:rPr>
           <w:rFonts w:ascii="Arial Narrow" w:hAnsi="Arial Narrow" w:cs="Arial"/>
@@ -7197,7 +7528,7 @@
                 <w:rFonts w:eastAsia="Times New Roman" w:cs="Arial"/>
                 <w:szCs w:val="20"/>
               </w:rPr>
-              <w:t>Windows 8.1 Professional (64-bit)</w:t>
+              <w:t>Windows 7 Professional (64-bit)</w:t>
             </w:r>
           </w:p>
           <w:p>
@@ -7211,59 +7542,18 @@
               <w:ind w:left="317" w:hanging="218"/>
               <w:contextualSpacing w:val="0"/>
               <w:rPr>
-                <w:rFonts w:cs="Arial"/>
-                <w:szCs w:val="20"/>
-              </w:rPr>
-            </w:pPr>
-            <w:r>
-              <w:rPr>
-                <w:rFonts w:eastAsia="Times New Roman" w:cs="Arial"/>
-                <w:szCs w:val="20"/>
-              </w:rPr>
-              <w:t xml:space="preserve">Windows </w:t>
-            </w:r>
-            <w:r>
-              <w:rPr>
-                <w:rFonts w:eastAsia="Times New Roman" w:cs="Arial"/>
-                <w:szCs w:val="20"/>
-              </w:rPr>
-              <w:t>10</w:t>
-            </w:r>
-            <w:r>
-              <w:rPr>
-                <w:rFonts w:eastAsia="Times New Roman" w:cs="Arial"/>
-                <w:szCs w:val="20"/>
-              </w:rPr>
-              <w:t xml:space="preserve"> </w:t>
-            </w:r>
-            <w:r>
-              <w:rPr>
-                <w:rFonts w:eastAsia="Times New Roman" w:cs="Arial"/>
-                <w:szCs w:val="20"/>
-              </w:rPr>
-              <w:t xml:space="preserve">Professional </w:t>
-            </w:r>
-            <w:r>
-              <w:rPr>
-                <w:rFonts w:eastAsia="Times New Roman" w:cs="Arial"/>
-                <w:szCs w:val="20"/>
-              </w:rPr>
-              <w:t>(64-</w:t>
-            </w:r>
-            <w:r>
-              <w:rPr>
-                <w:rFonts w:eastAsia="Times New Roman" w:cs="Arial"/>
-                <w:szCs w:val="20"/>
-              </w:rPr>
-              <w:t>bit)</w:t>
-            </w:r>
-          </w:p>
-        </w:tc>
-        <w:tc>
-          <w:tcPr>
-            <w:tcW w:w="3946" w:type="dxa"/>
-            <w:vAlign w:val="center"/>
-          </w:tcPr>
+                <w:rFonts w:eastAsia="Times New Roman" w:cs="Arial"/>
+                <w:szCs w:val="20"/>
+              </w:rPr>
+            </w:pPr>
+            <w:r>
+              <w:rPr>
+                <w:rFonts w:eastAsia="Times New Roman" w:cs="Arial"/>
+                <w:szCs w:val="20"/>
+              </w:rPr>
+              <w:t>Windows 8.1 Professional (64-bit)</w:t>
+            </w:r>
+          </w:p>
           <w:p>
             <w:pPr>
               <w:pStyle w:val="ListParagraph"/>
@@ -7275,102 +7565,59 @@
               <w:ind w:left="317" w:hanging="218"/>
               <w:contextualSpacing w:val="0"/>
               <w:rPr>
-                <w:rFonts w:eastAsia="Times New Roman" w:cs="Arial"/>
-                <w:szCs w:val="20"/>
-              </w:rPr>
-            </w:pPr>
-            <w:r>
-              <w:rPr>
-                <w:rFonts w:eastAsia="Times New Roman" w:cs="Arial"/>
-                <w:szCs w:val="20"/>
-              </w:rPr>
-              <w:t>Windows 7</w:t>
-            </w:r>
-            <w:r>
-              <w:rPr>
-                <w:rFonts w:eastAsia="Times New Roman" w:cs="Arial"/>
-                <w:szCs w:val="20"/>
-              </w:rPr>
-              <w:t xml:space="preserve"> (Professional</w:t>
-            </w:r>
-            <w:r>
-              <w:rPr>
-                <w:rFonts w:eastAsia="Times New Roman" w:cs="Arial"/>
-                <w:szCs w:val="20"/>
-              </w:rPr>
-              <w:t xml:space="preserve"> /</w:t>
-            </w:r>
-            <w:r>
-              <w:rPr>
-                <w:rFonts w:eastAsia="Times New Roman" w:cs="Arial"/>
-                <w:szCs w:val="20"/>
-              </w:rPr>
-              <w:t xml:space="preserve"> Enterprise</w:t>
-            </w:r>
-            <w:r>
-              <w:rPr>
-                <w:rFonts w:eastAsia="Times New Roman" w:cs="Arial"/>
-                <w:szCs w:val="20"/>
-              </w:rPr>
-              <w:t xml:space="preserve"> /</w:t>
-            </w:r>
-            <w:r>
-              <w:rPr>
-                <w:rFonts w:eastAsia="Times New Roman" w:cs="Arial"/>
-                <w:szCs w:val="20"/>
-              </w:rPr>
-              <w:t xml:space="preserve"> Ultimate) </w:t>
-            </w:r>
-            <w:r>
-              <w:rPr>
-                <w:rFonts w:eastAsia="Times New Roman" w:cs="Arial"/>
-                <w:szCs w:val="20"/>
-              </w:rPr>
-              <w:t>(32</w:t>
-            </w:r>
-            <w:r>
-              <w:rPr>
-                <w:rFonts w:eastAsia="Times New Roman" w:cs="Arial"/>
-                <w:szCs w:val="20"/>
-              </w:rPr>
-              <w:t>-</w:t>
-            </w:r>
-            <w:r>
-              <w:rPr>
-                <w:rFonts w:eastAsia="Times New Roman" w:cs="Arial"/>
-                <w:szCs w:val="20"/>
-              </w:rPr>
-              <w:t>bit</w:t>
-            </w:r>
-            <w:r>
-              <w:rPr>
-                <w:rFonts w:eastAsia="Times New Roman" w:cs="Arial"/>
-                <w:szCs w:val="20"/>
-              </w:rPr>
-              <w:t>/</w:t>
-            </w:r>
-            <w:r>
-              <w:rPr>
-                <w:rFonts w:eastAsia="Times New Roman" w:cs="Arial"/>
-                <w:szCs w:val="20"/>
-              </w:rPr>
-              <w:t xml:space="preserve"> 64-</w:t>
-            </w:r>
-            <w:r>
-              <w:rPr>
-                <w:rFonts w:eastAsia="Times New Roman" w:cs="Arial"/>
-                <w:szCs w:val="20"/>
-              </w:rPr>
-              <w:t>bit</w:t>
-            </w:r>
-            <w:r>
-              <w:rPr>
-                <w:rFonts w:eastAsia="Times New Roman" w:cs="Arial"/>
-                <w:szCs w:val="20"/>
-              </w:rPr>
-              <w:t>)</w:t>
-            </w:r>
-          </w:p>
+                <w:rFonts w:cs="Arial"/>
+                <w:szCs w:val="20"/>
+              </w:rPr>
+            </w:pPr>
+            <w:r>
+              <w:rPr>
+                <w:rFonts w:eastAsia="Times New Roman" w:cs="Arial"/>
+                <w:szCs w:val="20"/>
+              </w:rPr>
+              <w:t xml:space="preserve">Windows </w:t>
+            </w:r>
+            <w:r>
+              <w:rPr>
+                <w:rFonts w:eastAsia="Times New Roman" w:cs="Arial"/>
+                <w:szCs w:val="20"/>
+              </w:rPr>
+              <w:t>10</w:t>
+            </w:r>
+            <w:r>
+              <w:rPr>
+                <w:rFonts w:eastAsia="Times New Roman" w:cs="Arial"/>
+                <w:szCs w:val="20"/>
+              </w:rPr>
+              <w:t xml:space="preserve"> </w:t>
+            </w:r>
+            <w:r>
+              <w:rPr>
+                <w:rFonts w:eastAsia="Times New Roman" w:cs="Arial"/>
+                <w:szCs w:val="20"/>
+              </w:rPr>
+              <w:t xml:space="preserve">Professional </w:t>
+            </w:r>
+            <w:r>
+              <w:rPr>
+                <w:rFonts w:eastAsia="Times New Roman" w:cs="Arial"/>
+                <w:szCs w:val="20"/>
+              </w:rPr>
+              <w:t>(64-</w:t>
+            </w:r>
+            <w:r>
+              <w:rPr>
+                <w:rFonts w:eastAsia="Times New Roman" w:cs="Arial"/>
+                <w:szCs w:val="20"/>
+              </w:rPr>
+              <w:t>bit)</w:t>
+            </w:r>
+          </w:p>
+        </w:tc>
+        <w:tc>
+          <w:tcPr>
+            <w:tcW w:w="3946" w:type="dxa"/>
+            <w:vAlign w:val="center"/>
+          </w:tcPr>
           <w:p>
             <w:pPr>
               <w:pStyle w:val="ListParagraph"/>
@@ -7382,23 +7629,72 @@
               <w:ind w:left="317" w:hanging="218"/>
               <w:contextualSpacing w:val="0"/>
               <w:rPr>
-                <w:rFonts w:cs="Arial"/>
-                <w:szCs w:val="20"/>
-              </w:rPr>
-            </w:pPr>
-            <w:r>
-              <w:rPr>
-                <w:rFonts w:eastAsia="Times New Roman" w:cs="Arial"/>
-                <w:szCs w:val="20"/>
-              </w:rPr>
-              <w:t xml:space="preserve">Windows </w:t>
-            </w:r>
-            <w:r>
-              <w:rPr>
-                <w:rFonts w:eastAsia="Times New Roman" w:cs="Arial"/>
-                <w:szCs w:val="20"/>
-              </w:rPr>
-              <w:t xml:space="preserve">8.1 (Professional </w:t>
+                <w:rFonts w:eastAsia="Times New Roman" w:cs="Arial"/>
+                <w:szCs w:val="20"/>
+              </w:rPr>
+            </w:pPr>
+            <w:r>
+              <w:rPr>
+                <w:rFonts w:eastAsia="Times New Roman" w:cs="Arial"/>
+                <w:szCs w:val="20"/>
+              </w:rPr>
+              <w:t>Windows 7</w:t>
+            </w:r>
+            <w:r>
+              <w:rPr>
+                <w:rFonts w:eastAsia="Times New Roman" w:cs="Arial"/>
+                <w:szCs w:val="20"/>
+              </w:rPr>
+              <w:t xml:space="preserve"> (Professional</w:t>
+            </w:r>
+            <w:r>
+              <w:rPr>
+                <w:rFonts w:eastAsia="Times New Roman" w:cs="Arial"/>
+                <w:szCs w:val="20"/>
+              </w:rPr>
+              <w:t xml:space="preserve"> /</w:t>
+            </w:r>
+            <w:r>
+              <w:rPr>
+                <w:rFonts w:eastAsia="Times New Roman" w:cs="Arial"/>
+                <w:szCs w:val="20"/>
+              </w:rPr>
+              <w:t xml:space="preserve"> Enterprise</w:t>
+            </w:r>
+            <w:r>
+              <w:rPr>
+                <w:rFonts w:eastAsia="Times New Roman" w:cs="Arial"/>
+                <w:szCs w:val="20"/>
+              </w:rPr>
+              <w:t xml:space="preserve"> /</w:t>
+            </w:r>
+            <w:r>
+              <w:rPr>
+                <w:rFonts w:eastAsia="Times New Roman" w:cs="Arial"/>
+                <w:szCs w:val="20"/>
+              </w:rPr>
+              <w:t xml:space="preserve"> Ultimate) </w:t>
+            </w:r>
+            <w:r>
+              <w:rPr>
+                <w:rFonts w:eastAsia="Times New Roman" w:cs="Arial"/>
+                <w:szCs w:val="20"/>
+              </w:rPr>
+              <w:t>(32</w:t>
+            </w:r>
+            <w:r>
+              <w:rPr>
+                <w:rFonts w:eastAsia="Times New Roman" w:cs="Arial"/>
+                <w:szCs w:val="20"/>
+              </w:rPr>
+              <w:t>-</w:t>
+            </w:r>
+            <w:r>
+              <w:rPr>
+                <w:rFonts w:eastAsia="Times New Roman" w:cs="Arial"/>
+                <w:szCs w:val="20"/>
+              </w:rPr>
+              <w:t>bit</w:t>
             </w:r>
             <w:r>
               <w:rPr>
@@ -7412,56 +7708,21 @@
                 <w:rFonts w:eastAsia="Times New Roman" w:cs="Arial"/>
                 <w:szCs w:val="20"/>
               </w:rPr>
-              <w:t xml:space="preserve"> Enterprise) </w:t>
-            </w:r>
-            <w:r>
-              <w:rPr>
-                <w:rFonts w:eastAsia="Times New Roman" w:cs="Arial"/>
-                <w:szCs w:val="20"/>
-              </w:rPr>
-              <w:t>(</w:t>
-            </w:r>
-            <w:r>
-              <w:rPr>
-                <w:rFonts w:eastAsia="Times New Roman" w:cs="Arial"/>
-                <w:szCs w:val="20"/>
-              </w:rPr>
-              <w:t>32-</w:t>
-            </w:r>
-            <w:r>
-              <w:rPr>
-                <w:rFonts w:eastAsia="Times New Roman" w:cs="Arial"/>
-                <w:szCs w:val="20"/>
-              </w:rPr>
-              <w:t xml:space="preserve">bit </w:t>
-            </w:r>
-            <w:r>
-              <w:rPr>
-                <w:rFonts w:eastAsia="Times New Roman" w:cs="Arial"/>
-                <w:szCs w:val="20"/>
-              </w:rPr>
-              <w:t>/</w:t>
-            </w:r>
-            <w:r>
-              <w:rPr>
-                <w:rFonts w:eastAsia="Times New Roman" w:cs="Arial"/>
-                <w:szCs w:val="20"/>
-              </w:rPr>
-              <w:t>64</w:t>
-            </w:r>
-            <w:r>
-              <w:rPr>
-                <w:rFonts w:eastAsia="Times New Roman" w:cs="Arial"/>
-                <w:szCs w:val="20"/>
-              </w:rPr>
-              <w:t>-</w:t>
-            </w:r>
-            <w:r>
-              <w:rPr>
-                <w:rFonts w:eastAsia="Times New Roman" w:cs="Arial"/>
-                <w:szCs w:val="20"/>
-              </w:rPr>
-              <w:t>bit)</w:t>
+              <w:t xml:space="preserve"> 64-</w:t>
+            </w:r>
+            <w:r>
+              <w:rPr>
+                <w:rFonts w:eastAsia="Times New Roman" w:cs="Arial"/>
+                <w:szCs w:val="20"/>
+              </w:rPr>
+              <w:t>bit</w:t>
+            </w:r>
+            <w:r>
+              <w:rPr>
+                <w:rFonts w:eastAsia="Times New Roman" w:cs="Arial"/>
+                <w:szCs w:val="20"/>
+              </w:rPr>
+              <w:t>)</w:t>
             </w:r>
           </w:p>
           <w:p>
@@ -7491,14 +7752,28 @@
                 <w:rFonts w:eastAsia="Times New Roman" w:cs="Arial"/>
                 <w:szCs w:val="20"/>
               </w:rPr>
-              <w:t>10</w:t>
-            </w:r>
-            <w:r>
-              <w:rPr>
-                <w:rFonts w:eastAsia="Times New Roman" w:cs="Arial"/>
-                <w:szCs w:val="20"/>
-              </w:rPr>
-              <w:t xml:space="preserve"> (Professional / Enterprise) (</w:t>
+              <w:t xml:space="preserve">8.1 (Professional </w:t>
+            </w:r>
+            <w:r>
+              <w:rPr>
+                <w:rFonts w:eastAsia="Times New Roman" w:cs="Arial"/>
+                <w:szCs w:val="20"/>
+              </w:rPr>
+              <w:t>/</w:t>
+            </w:r>
+            <w:r>
+              <w:rPr>
+                <w:rFonts w:eastAsia="Times New Roman" w:cs="Arial"/>
+                <w:szCs w:val="20"/>
+              </w:rPr>
+              <w:t xml:space="preserve"> Enterprise) </w:t>
+            </w:r>
+            <w:r>
+              <w:rPr>
+                <w:rFonts w:eastAsia="Times New Roman" w:cs="Arial"/>
+                <w:szCs w:val="20"/>
+              </w:rPr>
+              <w:t>(</w:t>
             </w:r>
             <w:r>
               <w:rPr>
@@ -7512,7 +7787,21 @@
                 <w:rFonts w:eastAsia="Times New Roman" w:cs="Arial"/>
                 <w:szCs w:val="20"/>
               </w:rPr>
-              <w:t>bit /64</w:t>
+              <w:t xml:space="preserve">bit </w:t>
+            </w:r>
+            <w:r>
+              <w:rPr>
+                <w:rFonts w:eastAsia="Times New Roman" w:cs="Arial"/>
+                <w:szCs w:val="20"/>
+              </w:rPr>
+              <w:t>/</w:t>
+            </w:r>
+            <w:r>
+              <w:rPr>
+                <w:rFonts w:eastAsia="Times New Roman" w:cs="Arial"/>
+                <w:szCs w:val="20"/>
+              </w:rPr>
+              <w:t>64</w:t>
             </w:r>
             <w:r>
               <w:rPr>
@@ -7540,16 +7829,58 @@
               <w:ind w:left="317" w:hanging="218"/>
               <w:contextualSpacing w:val="0"/>
               <w:rPr>
-                <w:rFonts w:eastAsia="Times New Roman" w:cs="Arial"/>
-                <w:szCs w:val="20"/>
-              </w:rPr>
-            </w:pPr>
-            <w:r>
-              <w:rPr>
-                <w:rFonts w:eastAsia="Times New Roman" w:cs="Arial"/>
-                <w:szCs w:val="20"/>
-              </w:rPr>
-              <w:t>Windows 8.1 Professional (64-bit)</w:t>
+                <w:rFonts w:cs="Arial"/>
+                <w:szCs w:val="20"/>
+              </w:rPr>
+            </w:pPr>
+            <w:r>
+              <w:rPr>
+                <w:rFonts w:eastAsia="Times New Roman" w:cs="Arial"/>
+                <w:szCs w:val="20"/>
+              </w:rPr>
+              <w:t xml:space="preserve">Windows </w:t>
+            </w:r>
+            <w:r>
+              <w:rPr>
+                <w:rFonts w:eastAsia="Times New Roman" w:cs="Arial"/>
+                <w:szCs w:val="20"/>
+              </w:rPr>
+              <w:t>10</w:t>
+            </w:r>
+            <w:r>
+              <w:rPr>
+                <w:rFonts w:eastAsia="Times New Roman" w:cs="Arial"/>
+                <w:szCs w:val="20"/>
+              </w:rPr>
+              <w:t xml:space="preserve"> (Professional / Enterprise) (</w:t>
+            </w:r>
+            <w:r>
+              <w:rPr>
+                <w:rFonts w:eastAsia="Times New Roman" w:cs="Arial"/>
+                <w:szCs w:val="20"/>
+              </w:rPr>
+              <w:t>32-</w:t>
+            </w:r>
+            <w:r>
+              <w:rPr>
+                <w:rFonts w:eastAsia="Times New Roman" w:cs="Arial"/>
+                <w:szCs w:val="20"/>
+              </w:rPr>
+              <w:t>bit /64</w:t>
+            </w:r>
+            <w:r>
+              <w:rPr>
+                <w:rFonts w:eastAsia="Times New Roman" w:cs="Arial"/>
+                <w:szCs w:val="20"/>
+              </w:rPr>
+              <w:t>-</w:t>
+            </w:r>
+            <w:r>
+              <w:rPr>
+                <w:rFonts w:eastAsia="Times New Roman" w:cs="Arial"/>
+                <w:szCs w:val="20"/>
+              </w:rPr>
+              <w:t>bit)</w:t>
             </w:r>
           </w:p>
         </w:tc>
@@ -7576,7 +7907,6 @@
                 <w:rFonts w:cs="Arial"/>
                 <w:szCs w:val="20"/>
               </w:rPr>
-              <w:lastRenderedPageBreak/>
               <w:t>OS - Supported Languages</w:t>
             </w:r>
           </w:p>
@@ -7799,56 +8129,12 @@
               </w:rPr>
               <w:t>.7</w:t>
             </w:r>
-          </w:p>
-          <w:p>
-            <w:pPr>
-              <w:pStyle w:val="ListParagraph"/>
-              <w:numPr>
-                <w:ilvl w:val="0"/>
-                <w:numId w:val="38"/>
-              </w:numPr>
-              <w:spacing w:before="60" w:after="60" w:line="23" w:lineRule="atLeast"/>
-              <w:ind w:left="317" w:hanging="218"/>
-              <w:contextualSpacing w:val="0"/>
-              <w:rPr>
-                <w:rFonts w:cs="Arial"/>
-                <w:szCs w:val="20"/>
-              </w:rPr>
-            </w:pPr>
-            <w:r>
-              <w:rPr>
-                <w:rFonts w:eastAsia="Times New Roman" w:cs="Arial"/>
-                <w:szCs w:val="20"/>
-              </w:rPr>
-              <w:t>.</w:t>
-            </w:r>
-            <w:r>
-              <w:rPr>
-                <w:rFonts w:eastAsia="Times New Roman" w:cs="Arial"/>
-                <w:szCs w:val="20"/>
-              </w:rPr>
-              <w:t xml:space="preserve">NET </w:t>
-            </w:r>
-            <w:r>
-              <w:rPr>
-                <w:rFonts w:eastAsia="Times New Roman" w:cs="Arial"/>
-                <w:szCs w:val="20"/>
-              </w:rPr>
-              <w:t>Framework 4.</w:t>
-            </w:r>
-            <w:r>
-              <w:rPr>
-                <w:rFonts w:eastAsia="Times New Roman" w:cs="Arial"/>
-                <w:szCs w:val="20"/>
-              </w:rPr>
-              <w:t>7.1</w:t>
-            </w:r>
-            <w:r>
-              <w:rPr>
-                <w:rFonts w:eastAsia="Times New Roman" w:cs="Arial"/>
-                <w:szCs w:val="20"/>
-              </w:rPr>
-              <w:t xml:space="preserve"> </w:t>
+            <w:r>
+              <w:rPr>
+                <w:rFonts w:eastAsia="Times New Roman" w:cs="Arial"/>
+                <w:szCs w:val="20"/>
+              </w:rPr>
+              <w:t>.2</w:t>
             </w:r>
           </w:p>
         </w:tc>
@@ -7870,6 +8156,13 @@
                 <w:rFonts w:eastAsia="Times New Roman" w:cs="Arial"/>
                 <w:szCs w:val="20"/>
               </w:rPr>
+              <w:t>.</w:t>
+            </w:r>
+            <w:r>
+              <w:rPr>
+                <w:rFonts w:eastAsia="Times New Roman" w:cs="Arial"/>
+                <w:szCs w:val="20"/>
+              </w:rPr>
               <w:t xml:space="preserve">NET </w:t>
             </w:r>
             <w:r>
@@ -7877,7 +8170,7 @@
                 <w:rFonts w:eastAsia="Times New Roman" w:cs="Arial"/>
                 <w:szCs w:val="20"/>
               </w:rPr>
-              <w:t>Framework 4.6.2 (Win10)</w:t>
+              <w:t xml:space="preserve">Framework 4.7.1 </w:t>
             </w:r>
           </w:p>
         </w:tc>
@@ -8048,23 +8341,31 @@
                 <w:i/>
                 <w:szCs w:val="20"/>
               </w:rPr>
-              <w:t xml:space="preserve">Inventory Reporting Feature and </w:t>
-            </w:r>
-            <w:r>
-              <w:rPr>
-                <w:rFonts w:eastAsia="Times New Roman" w:cs="Arial"/>
-                <w:i/>
-                <w:szCs w:val="20"/>
-              </w:rPr>
-              <w:t xml:space="preserve">ChemDraw </w:t>
-            </w:r>
-            <w:r>
-              <w:rPr>
-                <w:rFonts w:eastAsia="Times New Roman" w:cs="Arial"/>
-                <w:i/>
-                <w:szCs w:val="20"/>
-              </w:rPr>
-              <w:t xml:space="preserve">support only </w:t>
+              <w:t xml:space="preserve">Inventory Reporting Feature </w:t>
+            </w:r>
+            <w:r>
+              <w:rPr>
+                <w:rFonts w:eastAsia="Times New Roman" w:cs="Arial"/>
+                <w:i/>
+                <w:szCs w:val="20"/>
+              </w:rPr>
+              <w:t>support</w:t>
+            </w:r>
+            <w:r>
+              <w:rPr>
+                <w:rFonts w:eastAsia="Times New Roman" w:cs="Arial"/>
+                <w:i/>
+                <w:szCs w:val="20"/>
+              </w:rPr>
+              <w:t>s</w:t>
+            </w:r>
+            <w:r>
+              <w:rPr>
+                <w:rFonts w:eastAsia="Times New Roman" w:cs="Arial"/>
+                <w:i/>
+                <w:szCs w:val="20"/>
+              </w:rPr>
+              <w:t xml:space="preserve"> only </w:t>
             </w:r>
             <w:r>
               <w:rPr>
@@ -8106,6 +8407,14 @@
                 <w:szCs w:val="20"/>
               </w:rPr>
               <w:t xml:space="preserve"> in CBOE server</w:t>
+            </w:r>
+            <w:r>
+              <w:rPr>
+                <w:rFonts w:eastAsia="Times New Roman" w:cs="Arial"/>
+                <w:i/>
+                <w:szCs w:val="20"/>
+              </w:rPr>
+              <w:t>.</w:t>
             </w:r>
           </w:p>
         </w:tc>
@@ -8209,7 +8518,7 @@
                 <w:rFonts w:eastAsia="Times New Roman" w:cs="Arial"/>
                 <w:szCs w:val="20"/>
               </w:rPr>
-              <w:t>Chrome (Only for Web Registration)</w:t>
+              <w:t>Chrome</w:t>
             </w:r>
           </w:p>
           <w:p>
@@ -8354,7 +8663,7 @@
                 <w:rFonts w:eastAsia="Times New Roman" w:cs="Arial"/>
                 <w:szCs w:val="20"/>
               </w:rPr>
-              <w:t>Adobe Acrobat Pro DC Continuous (18.011.20035)</w:t>
+              <w:t>Adobe Acrobat Pro DC Classic (2015.006.30457)</w:t>
             </w:r>
           </w:p>
           <w:p>
@@ -8385,7 +8694,15 @@
                 <w:noProof/>
                 <w:szCs w:val="20"/>
               </w:rPr>
-              <w:t>pro DC</w:t>
+              <w:t>P</w:t>
+            </w:r>
+            <w:r>
+              <w:rPr>
+                <w:rFonts w:eastAsia="Times New Roman" w:cs="Arial"/>
+                <w:noProof/>
+                <w:szCs w:val="20"/>
+              </w:rPr>
+              <w:t>ro DC</w:t>
             </w:r>
             <w:r>
               <w:rPr>
@@ -8415,7 +8732,7 @@
                 <w:rFonts w:eastAsia="Times New Roman" w:cs="Arial"/>
                 <w:szCs w:val="20"/>
               </w:rPr>
-              <w:t>Adobe Acrobat Pro 2017 (17.011.30079)</w:t>
+              <w:t>Adobe Acrobat Pro 2017(2017.011.30105)</w:t>
             </w:r>
           </w:p>
         </w:tc>
@@ -8424,48 +8741,6 @@
             <w:tcW w:w="3946" w:type="dxa"/>
             <w:vAlign w:val="center"/>
           </w:tcPr>
-          <w:p>
-            <w:pPr>
-              <w:pStyle w:val="ListParagraph"/>
-              <w:numPr>
-                <w:ilvl w:val="0"/>
-                <w:numId w:val="38"/>
-              </w:numPr>
-              <w:spacing w:before="60" w:after="60" w:line="23" w:lineRule="atLeast"/>
-              <w:ind w:left="317" w:hanging="218"/>
-              <w:contextualSpacing w:val="0"/>
-              <w:rPr>
-                <w:rFonts w:eastAsia="Times New Roman" w:cs="Arial"/>
-                <w:szCs w:val="20"/>
-              </w:rPr>
-            </w:pPr>
-            <w:r>
-              <w:rPr>
-                <w:rFonts w:eastAsia="Times New Roman" w:cs="Arial"/>
-                <w:szCs w:val="20"/>
-              </w:rPr>
-              <w:t>X</w:t>
-            </w:r>
-            <w:r>
-              <w:rPr>
-                <w:rFonts w:eastAsia="Times New Roman" w:cs="Arial"/>
-                <w:szCs w:val="20"/>
-              </w:rPr>
-              <w:t>I</w:t>
-            </w:r>
-          </w:p>
-          <w:p>
-            <w:pPr>
-              <w:pStyle w:val="ListParagraph"/>
-              <w:spacing w:before="60" w:after="60" w:line="23" w:lineRule="atLeast"/>
-              <w:ind w:left="317"/>
-              <w:contextualSpacing w:val="0"/>
-              <w:rPr>
-                <w:rFonts w:eastAsia="Times New Roman" w:cs="Arial"/>
-                <w:szCs w:val="20"/>
-              </w:rPr>
-            </w:pPr>
-          </w:p>
           <w:p>
             <w:pPr>
               <w:pStyle w:val="ListParagraph"/>
@@ -8563,7 +8838,15 @@
                 <w:rFonts w:eastAsia="Times New Roman" w:cs="Arial"/>
                 <w:szCs w:val="20"/>
               </w:rPr>
-              <w:t xml:space="preserve"> content where Acrobat is NOT present. </w:t>
+              <w:t xml:space="preserve"> content where Acrobat is </w:t>
+            </w:r>
+            <w:r>
+              <w:rPr>
+                <w:rFonts w:eastAsia="Times New Roman" w:cs="Arial"/>
+                <w:szCs w:val="20"/>
+              </w:rPr>
+              <w:lastRenderedPageBreak/>
+              <w:t xml:space="preserve">NOT present. </w:t>
             </w:r>
           </w:p>
         </w:tc>
@@ -8592,7 +8875,8 @@
                 <w:rFonts w:eastAsia="Times New Roman" w:cs="Arial"/>
                 <w:szCs w:val="20"/>
               </w:rPr>
-              <w:t>Adobe Acrobat Reader DC Continuous (18.011.20036)</w:t>
+              <w:lastRenderedPageBreak/>
+              <w:t>Adobe Acrobat Reader DC Continuous ( 2019.008.20081)</w:t>
             </w:r>
           </w:p>
           <w:p>
@@ -8615,30 +8899,15 @@
                 <w:rFonts w:eastAsia="Times New Roman" w:cs="Arial"/>
                 <w:szCs w:val="20"/>
               </w:rPr>
-              <w:t>Adobe Acrobat Reader DC Classic (15.006.30413)</w:t>
-            </w:r>
-          </w:p>
-          <w:p>
-            <w:pPr>
-              <w:pStyle w:val="ListParagraph"/>
-              <w:numPr>
-                <w:ilvl w:val="0"/>
-                <w:numId w:val="38"/>
-              </w:numPr>
-              <w:spacing w:before="60" w:after="60" w:line="23" w:lineRule="atLeast"/>
-              <w:ind w:left="317" w:hanging="218"/>
-              <w:contextualSpacing w:val="0"/>
-              <w:rPr>
-                <w:rFonts w:eastAsia="Times New Roman" w:cs="Arial"/>
-                <w:szCs w:val="20"/>
-              </w:rPr>
-            </w:pPr>
-            <w:r>
-              <w:rPr>
-                <w:rFonts w:eastAsia="Times New Roman" w:cs="Arial"/>
-                <w:szCs w:val="20"/>
-              </w:rPr>
-              <w:t>Adobe Acrobat Reader 2017 (17.011.30078)</w:t>
+              <w:t xml:space="preserve">Adobe Acrobat Reader DC Classic </w:t>
+            </w:r>
+            <w:r>
+              <w:rPr>
+                <w:rFonts w:eastAsia="Times New Roman" w:cs="Arial"/>
+                <w:szCs w:val="20"/>
+              </w:rPr>
+              <w:lastRenderedPageBreak/>
+              <w:t>(2015.006.30456)</w:t>
             </w:r>
           </w:p>
         </w:tc>
@@ -8652,36 +8921,6 @@
               <w:pStyle w:val="Default"/>
               <w:rPr>
                 <w:color w:val="auto"/>
-              </w:rPr>
-            </w:pPr>
-          </w:p>
-          <w:p>
-            <w:pPr>
-              <w:pStyle w:val="Default"/>
-              <w:numPr>
-                <w:ilvl w:val="0"/>
-                <w:numId w:val="40"/>
-              </w:numPr>
-              <w:rPr>
-                <w:sz w:val="20"/>
-                <w:szCs w:val="20"/>
-              </w:rPr>
-            </w:pPr>
-            <w:r>
-              <w:rPr>
-                <w:sz w:val="20"/>
-                <w:szCs w:val="20"/>
-              </w:rPr>
-              <w:t xml:space="preserve">Adobe Reader XI </w:t>
-            </w:r>
-          </w:p>
-          <w:p>
-            <w:pPr>
-              <w:pStyle w:val="Default"/>
-              <w:ind w:left="360"/>
-              <w:rPr>
-                <w:sz w:val="20"/>
-                <w:szCs w:val="20"/>
               </w:rPr>
             </w:pPr>
           </w:p>
@@ -8740,6 +8979,7 @@
                 <w:rFonts w:eastAsia="Times New Roman" w:cs="Arial"/>
                 <w:szCs w:val="20"/>
               </w:rPr>
+              <w:lastRenderedPageBreak/>
               <w:t>ChemDraw</w:t>
             </w:r>
           </w:p>
@@ -8769,14 +9009,21 @@
                 <w:rFonts w:eastAsia="Times New Roman" w:cs="Arial"/>
                 <w:szCs w:val="20"/>
               </w:rPr>
-              <w:t>17.</w:t>
-            </w:r>
-            <w:r>
-              <w:rPr>
-                <w:rFonts w:eastAsia="Times New Roman" w:cs="Arial"/>
-                <w:szCs w:val="20"/>
-              </w:rPr>
-              <w:t>1</w:t>
+              <w:t>NA</w:t>
+            </w:r>
+            <w:r>
+              <w:rPr>
+                <w:rFonts w:eastAsia="Times New Roman" w:cs="Arial"/>
+                <w:szCs w:val="20"/>
+              </w:rPr>
+              <w:t>18.0</w:t>
+            </w:r>
+            <w:r>
+              <w:rPr>
+                <w:rFonts w:eastAsia="Times New Roman" w:cs="Arial"/>
+                <w:szCs w:val="20"/>
+              </w:rPr>
+              <w:t>.0.231 (4029)</w:t>
             </w:r>
           </w:p>
         </w:tc>
@@ -8860,7 +9107,7 @@
           <w:szCs w:val="28"/>
         </w:rPr>
       </w:pPr>
-      <w:bookmarkStart w:id="23" w:name="_Toc510798439"/>
+      <w:bookmarkStart w:id="23" w:name="_Toc532389854"/>
       <w:r>
         <w:rPr>
           <w:rFonts w:ascii="Arial Narrow" w:hAnsi="Arial Narrow" w:cs="Arial"/>
@@ -9135,7 +9382,7 @@
       <mc:AlternateContent>
         <mc:Choice Requires="wps">
           <w:drawing>
-            <wp:anchor distT="0" distB="0" distL="114300" distR="114300" simplePos="0" relativeHeight="251658752" behindDoc="0" locked="0" layoutInCell="1" allowOverlap="1">
+            <wp:anchor distT="0" distB="0" distL="114300" distR="114300" simplePos="0" relativeHeight="251658752" behindDoc="0" locked="0" layoutInCell="1" allowOverlap="1" wp14:anchorId="2DFD4529" wp14:editId="6852FFB2">
               <wp:simplePos x="0" y="0"/>
               <wp:positionH relativeFrom="column">
                 <wp:posOffset>5100955</wp:posOffset>
@@ -9316,7 +9563,7 @@
         </mc:Choice>
         <mc:Fallback>
           <w:pict>
-            <v:shapetype id="_x0000_t202" coordsize="21600,21600" o:spt="202" path="m,l,21600r21600,l21600,xe">
+            <v:shapetype w14:anchorId="2DFD4529" id="_x0000_t202" coordsize="21600,21600" o:spt="202" path="m,l,21600r21600,l21600,xe">
               <v:stroke joinstyle="miter"/>
               <v:path gradientshapeok="t" o:connecttype="rect"/>
             </v:shapetype>
@@ -9570,7 +9817,7 @@
         <w:lang w:val="en-IN" w:eastAsia="en-IN"/>
       </w:rPr>
       <w:drawing>
-        <wp:inline distT="0" distB="0" distL="0" distR="0">
+        <wp:inline distT="0" distB="0" distL="0" distR="0" wp14:anchorId="0C9ACC42" wp14:editId="299AAD76">
           <wp:extent cx="1076325" cy="581025"/>
           <wp:effectExtent l="19050" t="0" r="9525" b="0"/>
           <wp:docPr id="4" name="Picture 4" descr="logo1"/>
@@ -11915,6 +12162,119 @@
     </w:lvl>
   </w:abstractNum>
   <w:abstractNum w:abstractNumId="20" w15:restartNumberingAfterBreak="0">
+    <w:nsid w:val="56791D95"/>
+    <w:multiLevelType w:val="hybridMultilevel"/>
+    <w:tmpl w:val="3CAAA132"/>
+    <w:lvl w:ilvl="0" w:tplc="40090001">
+      <w:start w:val="1"/>
+      <w:numFmt w:val="bullet"/>
+      <w:lvlText w:val=""/>
+      <w:lvlJc w:val="left"/>
+      <w:pPr>
+        <w:ind w:left="720" w:hanging="360"/>
+      </w:pPr>
+      <w:rPr>
+        <w:rFonts w:ascii="Symbol" w:hAnsi="Symbol" w:hint="default"/>
+      </w:rPr>
+    </w:lvl>
+    <w:lvl w:ilvl="1" w:tplc="40090003" w:tentative="1">
+      <w:start w:val="1"/>
+      <w:numFmt w:val="bullet"/>
+      <w:lvlText w:val="o"/>
+      <w:lvlJc w:val="left"/>
+      <w:pPr>
+        <w:ind w:left="1440" w:hanging="360"/>
+      </w:pPr>
+      <w:rPr>
+        <w:rFonts w:ascii="Courier New" w:hAnsi="Courier New" w:cs="Courier New" w:hint="default"/>
+      </w:rPr>
+    </w:lvl>
+    <w:lvl w:ilvl="2" w:tplc="40090005" w:tentative="1">
+      <w:start w:val="1"/>
+      <w:numFmt w:val="bullet"/>
+      <w:lvlText w:val=""/>
+      <w:lvlJc w:val="left"/>
+      <w:pPr>
+        <w:ind w:left="2160" w:hanging="360"/>
+      </w:pPr>
+      <w:rPr>
+        <w:rFonts w:ascii="Wingdings" w:hAnsi="Wingdings" w:hint="default"/>
+      </w:rPr>
+    </w:lvl>
+    <w:lvl w:ilvl="3" w:tplc="40090001" w:tentative="1">
+      <w:start w:val="1"/>
+      <w:numFmt w:val="bullet"/>
+      <w:lvlText w:val=""/>
+      <w:lvlJc w:val="left"/>
+      <w:pPr>
+        <w:ind w:left="2880" w:hanging="360"/>
+      </w:pPr>
+      <w:rPr>
+        <w:rFonts w:ascii="Symbol" w:hAnsi="Symbol" w:hint="default"/>
+      </w:rPr>
+    </w:lvl>
+    <w:lvl w:ilvl="4" w:tplc="40090003" w:tentative="1">
+      <w:start w:val="1"/>
+      <w:numFmt w:val="bullet"/>
+      <w:lvlText w:val="o"/>
+      <w:lvlJc w:val="left"/>
+      <w:pPr>
+        <w:ind w:left="3600" w:hanging="360"/>
+      </w:pPr>
+      <w:rPr>
+        <w:rFonts w:ascii="Courier New" w:hAnsi="Courier New" w:cs="Courier New" w:hint="default"/>
+      </w:rPr>
+    </w:lvl>
+    <w:lvl w:ilvl="5" w:tplc="40090005" w:tentative="1">
+      <w:start w:val="1"/>
+      <w:numFmt w:val="bullet"/>
+      <w:lvlText w:val=""/>
+      <w:lvlJc w:val="left"/>
+      <w:pPr>
+        <w:ind w:left="4320" w:hanging="360"/>
+      </w:pPr>
+      <w:rPr>
+        <w:rFonts w:ascii="Wingdings" w:hAnsi="Wingdings" w:hint="default"/>
+      </w:rPr>
+    </w:lvl>
+    <w:lvl w:ilvl="6" w:tplc="40090001" w:tentative="1">
+      <w:start w:val="1"/>
+      <w:numFmt w:val="bullet"/>
+      <w:lvlText w:val=""/>
+      <w:lvlJc w:val="left"/>
+      <w:pPr>
+        <w:ind w:left="5040" w:hanging="360"/>
+      </w:pPr>
+      <w:rPr>
+        <w:rFonts w:ascii="Symbol" w:hAnsi="Symbol" w:hint="default"/>
+      </w:rPr>
+    </w:lvl>
+    <w:lvl w:ilvl="7" w:tplc="40090003" w:tentative="1">
+      <w:start w:val="1"/>
+      <w:numFmt w:val="bullet"/>
+      <w:lvlText w:val="o"/>
+      <w:lvlJc w:val="left"/>
+      <w:pPr>
+        <w:ind w:left="5760" w:hanging="360"/>
+      </w:pPr>
+      <w:rPr>
+        <w:rFonts w:ascii="Courier New" w:hAnsi="Courier New" w:cs="Courier New" w:hint="default"/>
+      </w:rPr>
+    </w:lvl>
+    <w:lvl w:ilvl="8" w:tplc="40090005" w:tentative="1">
+      <w:start w:val="1"/>
+      <w:numFmt w:val="bullet"/>
+      <w:lvlText w:val=""/>
+      <w:lvlJc w:val="left"/>
+      <w:pPr>
+        <w:ind w:left="6480" w:hanging="360"/>
+      </w:pPr>
+      <w:rPr>
+        <w:rFonts w:ascii="Wingdings" w:hAnsi="Wingdings" w:hint="default"/>
+      </w:rPr>
+    </w:lvl>
+  </w:abstractNum>
+  <w:abstractNum w:abstractNumId="21" w15:restartNumberingAfterBreak="0">
     <w:nsid w:val="57A5207C"/>
     <w:multiLevelType w:val="multilevel"/>
     <w:tmpl w:val="A7329DE2"/>
@@ -12070,7 +12430,7 @@
       </w:rPr>
     </w:lvl>
   </w:abstractNum>
-  <w:abstractNum w:abstractNumId="21" w15:restartNumberingAfterBreak="0">
+  <w:abstractNum w:abstractNumId="22" w15:restartNumberingAfterBreak="0">
     <w:nsid w:val="59625EB0"/>
     <w:multiLevelType w:val="multilevel"/>
     <w:tmpl w:val="8AC2BF86"/>
@@ -12183,7 +12543,7 @@
       </w:rPr>
     </w:lvl>
   </w:abstractNum>
-  <w:abstractNum w:abstractNumId="22" w15:restartNumberingAfterBreak="0">
+  <w:abstractNum w:abstractNumId="23" w15:restartNumberingAfterBreak="0">
     <w:nsid w:val="624F2F09"/>
     <w:multiLevelType w:val="hybridMultilevel"/>
     <w:tmpl w:val="31B4555A"/>
@@ -12296,7 +12656,7 @@
       </w:rPr>
     </w:lvl>
   </w:abstractNum>
-  <w:abstractNum w:abstractNumId="23" w15:restartNumberingAfterBreak="0">
+  <w:abstractNum w:abstractNumId="24" w15:restartNumberingAfterBreak="0">
     <w:nsid w:val="69983586"/>
     <w:multiLevelType w:val="hybridMultilevel"/>
     <w:tmpl w:val="302A3AC2"/>
@@ -12409,7 +12769,7 @@
       </w:rPr>
     </w:lvl>
   </w:abstractNum>
-  <w:abstractNum w:abstractNumId="24" w15:restartNumberingAfterBreak="0">
+  <w:abstractNum w:abstractNumId="25" w15:restartNumberingAfterBreak="0">
     <w:nsid w:val="70B8008F"/>
     <w:multiLevelType w:val="hybridMultilevel"/>
     <w:tmpl w:val="1A9ADD94"/>
@@ -12522,7 +12882,7 @@
       </w:rPr>
     </w:lvl>
   </w:abstractNum>
-  <w:abstractNum w:abstractNumId="25" w15:restartNumberingAfterBreak="0">
+  <w:abstractNum w:abstractNumId="26" w15:restartNumberingAfterBreak="0">
     <w:nsid w:val="73E67F3C"/>
     <w:multiLevelType w:val="multilevel"/>
     <w:tmpl w:val="C7F0C876"/>
@@ -12671,7 +13031,7 @@
       </w:rPr>
     </w:lvl>
   </w:abstractNum>
-  <w:abstractNum w:abstractNumId="26" w15:restartNumberingAfterBreak="0">
+  <w:abstractNum w:abstractNumId="27" w15:restartNumberingAfterBreak="0">
     <w:nsid w:val="74CC0746"/>
     <w:multiLevelType w:val="multilevel"/>
     <w:tmpl w:val="8AC2BF86"/>
@@ -12785,7 +13145,7 @@
       </w:rPr>
     </w:lvl>
   </w:abstractNum>
-  <w:abstractNum w:abstractNumId="27" w15:restartNumberingAfterBreak="0">
+  <w:abstractNum w:abstractNumId="28" w15:restartNumberingAfterBreak="0">
     <w:nsid w:val="774137D6"/>
     <w:multiLevelType w:val="hybridMultilevel"/>
     <w:tmpl w:val="87928C8C"/>
@@ -12898,7 +13258,7 @@
       </w:rPr>
     </w:lvl>
   </w:abstractNum>
-  <w:abstractNum w:abstractNumId="28" w15:restartNumberingAfterBreak="0">
+  <w:abstractNum w:abstractNumId="29" w15:restartNumberingAfterBreak="0">
     <w:nsid w:val="774D0514"/>
     <w:multiLevelType w:val="hybridMultilevel"/>
     <w:tmpl w:val="05168BEC"/>
@@ -13011,7 +13371,7 @@
       </w:rPr>
     </w:lvl>
   </w:abstractNum>
-  <w:abstractNum w:abstractNumId="29" w15:restartNumberingAfterBreak="0">
+  <w:abstractNum w:abstractNumId="30" w15:restartNumberingAfterBreak="0">
     <w:nsid w:val="7DEA5AEC"/>
     <w:multiLevelType w:val="hybridMultilevel"/>
     <w:tmpl w:val="A8DEC11E"/>
@@ -13125,7 +13485,7 @@
     </w:lvl>
   </w:abstractNum>
   <w:num w:numId="1">
-    <w:abstractNumId w:val="20"/>
+    <w:abstractNumId w:val="21"/>
   </w:num>
   <w:num w:numId="2">
     <w:abstractNumId w:val="3"/>
@@ -13134,7 +13494,7 @@
     <w:abstractNumId w:val="16"/>
   </w:num>
   <w:num w:numId="4">
-    <w:abstractNumId w:val="28"/>
+    <w:abstractNumId w:val="29"/>
   </w:num>
   <w:num w:numId="5">
     <w:abstractNumId w:val="4"/>
@@ -13143,13 +13503,13 @@
     <w:abstractNumId w:val="7"/>
   </w:num>
   <w:num w:numId="7">
-    <w:abstractNumId w:val="23"/>
+    <w:abstractNumId w:val="24"/>
   </w:num>
   <w:num w:numId="8">
-    <w:abstractNumId w:val="24"/>
+    <w:abstractNumId w:val="25"/>
   </w:num>
   <w:num w:numId="9">
-    <w:abstractNumId w:val="29"/>
+    <w:abstractNumId w:val="30"/>
   </w:num>
   <w:num w:numId="10">
     <w:abstractNumId w:val="5"/>
@@ -13161,7 +13521,7 @@
     <w:abstractNumId w:val="17"/>
   </w:num>
   <w:num w:numId="13">
-    <w:abstractNumId w:val="25"/>
+    <w:abstractNumId w:val="26"/>
   </w:num>
   <w:num w:numId="14">
     <w:abstractNumId w:val="14"/>
@@ -13185,49 +13545,49 @@
     <w:abstractNumId w:val="10"/>
   </w:num>
   <w:num w:numId="21">
-    <w:abstractNumId w:val="20"/>
+    <w:abstractNumId w:val="21"/>
   </w:num>
   <w:num w:numId="22">
-    <w:abstractNumId w:val="20"/>
+    <w:abstractNumId w:val="21"/>
   </w:num>
   <w:num w:numId="23">
-    <w:abstractNumId w:val="26"/>
+    <w:abstractNumId w:val="27"/>
   </w:num>
   <w:num w:numId="24">
     <w:abstractNumId w:val="1"/>
   </w:num>
   <w:num w:numId="25">
-    <w:abstractNumId w:val="21"/>
+    <w:abstractNumId w:val="22"/>
   </w:num>
   <w:num w:numId="26">
-    <w:abstractNumId w:val="20"/>
+    <w:abstractNumId w:val="21"/>
   </w:num>
   <w:num w:numId="27">
     <w:abstractNumId w:val="18"/>
   </w:num>
   <w:num w:numId="28">
-    <w:abstractNumId w:val="20"/>
+    <w:abstractNumId w:val="21"/>
   </w:num>
   <w:num w:numId="29">
-    <w:abstractNumId w:val="20"/>
+    <w:abstractNumId w:val="21"/>
   </w:num>
   <w:num w:numId="30">
-    <w:abstractNumId w:val="20"/>
+    <w:abstractNumId w:val="21"/>
   </w:num>
   <w:num w:numId="31">
-    <w:abstractNumId w:val="20"/>
+    <w:abstractNumId w:val="21"/>
   </w:num>
   <w:num w:numId="32">
-    <w:abstractNumId w:val="20"/>
+    <w:abstractNumId w:val="21"/>
   </w:num>
   <w:num w:numId="33">
-    <w:abstractNumId w:val="20"/>
+    <w:abstractNumId w:val="21"/>
   </w:num>
   <w:num w:numId="34">
-    <w:abstractNumId w:val="20"/>
+    <w:abstractNumId w:val="21"/>
   </w:num>
   <w:num w:numId="35">
-    <w:abstractNumId w:val="20"/>
+    <w:abstractNumId w:val="21"/>
   </w:num>
   <w:num w:numId="36">
     <w:abstractNumId w:val="2"/>
@@ -13239,41 +13599,45 @@
     <w:abstractNumId w:val="8"/>
   </w:num>
   <w:num w:numId="39">
-    <w:abstractNumId w:val="22"/>
+    <w:abstractNumId w:val="23"/>
   </w:num>
   <w:num w:numId="40">
     <w:abstractNumId w:val="9"/>
   </w:num>
   <w:num w:numId="41">
-    <w:abstractNumId w:val="27"/>
+    <w:abstractNumId w:val="28"/>
   </w:num>
   <w:num w:numId="42">
+    <w:abstractNumId w:val="21"/>
+  </w:num>
+  <w:num w:numId="43">
+    <w:abstractNumId w:val="21"/>
+  </w:num>
+  <w:num w:numId="44">
+    <w:abstractNumId w:val="21"/>
+  </w:num>
+  <w:num w:numId="45">
+    <w:abstractNumId w:val="21"/>
+  </w:num>
+  <w:num w:numId="46">
+    <w:abstractNumId w:val="21"/>
+  </w:num>
+  <w:num w:numId="47">
+    <w:abstractNumId w:val="21"/>
+  </w:num>
+  <w:num w:numId="48">
+    <w:abstractNumId w:val="21"/>
+  </w:num>
+  <w:num w:numId="49">
+    <w:abstractNumId w:val="21"/>
+  </w:num>
+  <w:num w:numId="50">
+    <w:abstractNumId w:val="21"/>
+  </w:num>
+  <w:num w:numId="51">
     <w:abstractNumId w:val="20"/>
   </w:num>
-  <w:num w:numId="43">
-    <w:abstractNumId w:val="20"/>
-  </w:num>
-  <w:num w:numId="44">
-    <w:abstractNumId w:val="20"/>
-  </w:num>
-  <w:num w:numId="45">
-    <w:abstractNumId w:val="20"/>
-  </w:num>
-  <w:num w:numId="46">
-    <w:abstractNumId w:val="20"/>
-  </w:num>
-  <w:num w:numId="47">
-    <w:abstractNumId w:val="20"/>
-  </w:num>
-  <w:num w:numId="48">
-    <w:abstractNumId w:val="20"/>
-  </w:num>
-  <w:num w:numId="49">
-    <w:abstractNumId w:val="20"/>
-  </w:num>
-  <w:num w:numId="50">
-    <w:abstractNumId w:val="20"/>
-  </w:num>
+  <w:numIdMacAtCleanup w:val="51"/>
 </w:numbering>
 </file>
 
@@ -14427,6 +14791,20 @@
       <w:szCs w:val="24"/>
     </w:rPr>
   </w:style>
+  <w:style w:type="paragraph" w:styleId="NormalWeb">
+    <w:name w:val="Normal (Web)"/>
+    <w:basedOn w:val="Normal"/>
+    <w:uiPriority w:val="99"/>
+    <w:unhideWhenUsed/>
+    <w:rsid w:val="00283136"/>
+    <w:pPr>
+      <w:spacing w:before="100" w:beforeAutospacing="1" w:after="100" w:afterAutospacing="1"/>
+    </w:pPr>
+    <w:rPr>
+      <w:rFonts w:ascii="Times New Roman" w:eastAsia="Times New Roman" w:hAnsi="Times New Roman"/>
+      <w:sz w:val="24"/>
+    </w:rPr>
+  </w:style>
 </w:styles>
 </file>
 
@@ -14718,7 +15096,7 @@
 </file>
 
 <file path=customXml/itemProps1.xml><?xml version="1.0" encoding="utf-8"?>
-<ds:datastoreItem xmlns:ds="http://schemas.openxmlformats.org/officeDocument/2006/customXml" ds:itemID="{3E3FE4CF-326F-4063-A7A8-795B981CC33C}">
+<ds:datastoreItem xmlns:ds="http://schemas.openxmlformats.org/officeDocument/2006/customXml" ds:itemID="{0CD60FED-0EFC-4743-A7C0-089583E52765}">
   <ds:schemaRefs>
     <ds:schemaRef ds:uri="http://schemas.openxmlformats.org/officeDocument/2006/bibliography"/>
   </ds:schemaRefs>

</xml_diff>